<commit_message>
falta gantt y tt2
</commit_message>
<xml_diff>
--- a/TT1/Marco Metodológico y Plan de proyecto.docx
+++ b/TT1/Marco Metodológico y Plan de proyecto.docx
@@ -2429,7 +2429,47 @@
           <w:szCs w:val="24"/>
           <w:lang w:eastAsia="es-MX"/>
         </w:rPr>
-        <w:t>El desarrollo del proyecto de Inteligencia Artificial basada en TRIZ se llevará a cabo bajo un enfoque ágil utilizando Scrum en combinación con Kanban. Esta elección metodológica permite un control flexible y visual de las tareas, con entregas incrementales que facilitan la retroalimentación continua y la adaptación a los cambios que se vayan presentando en el transcurso del trabajo.</w:t>
+        <w:t xml:space="preserve">El desarrollo del proyecto de Inteligencia Artificial basada en TRIZ se llevará a cabo bajo un enfoque ágil utilizando Scrum en combinación con Kanban. Esta elección metodológica permite un control flexible y visual de las tareas, con entregas incrementales que facilitan la retroalimentación continua y la adaptación a los cambios que se vayan presentando en el transcurso del trabajo (Anderson et al., 2012; </w:t>
+      </w:r>
+      <w:proofErr w:type="spellStart"/>
+      <w:r>
+        <w:rPr>
+          <w:rFonts w:ascii="Times New Roman" w:eastAsia="Times New Roman" w:hAnsi="Times New Roman" w:cs="Times New Roman"/>
+          <w:sz w:val="24"/>
+          <w:szCs w:val="24"/>
+          <w:lang w:eastAsia="es-MX"/>
+        </w:rPr>
+        <w:t>Brezočnik</w:t>
+      </w:r>
+      <w:proofErr w:type="spellEnd"/>
+      <w:r>
+        <w:rPr>
+          <w:rFonts w:ascii="Times New Roman" w:eastAsia="Times New Roman" w:hAnsi="Times New Roman" w:cs="Times New Roman"/>
+          <w:sz w:val="24"/>
+          <w:szCs w:val="24"/>
+          <w:lang w:eastAsia="es-MX"/>
+        </w:rPr>
+        <w:t xml:space="preserve"> &amp; </w:t>
+      </w:r>
+      <w:proofErr w:type="spellStart"/>
+      <w:r>
+        <w:rPr>
+          <w:rFonts w:ascii="Times New Roman" w:eastAsia="Times New Roman" w:hAnsi="Times New Roman" w:cs="Times New Roman"/>
+          <w:sz w:val="24"/>
+          <w:szCs w:val="24"/>
+          <w:lang w:eastAsia="es-MX"/>
+        </w:rPr>
+        <w:t>Majer</w:t>
+      </w:r>
+      <w:proofErr w:type="spellEnd"/>
+      <w:r>
+        <w:rPr>
+          <w:rFonts w:ascii="Times New Roman" w:eastAsia="Times New Roman" w:hAnsi="Times New Roman" w:cs="Times New Roman"/>
+          <w:sz w:val="24"/>
+          <w:szCs w:val="24"/>
+          <w:lang w:eastAsia="es-MX"/>
+        </w:rPr>
+        <w:t>, 2016).</w:t>
       </w:r>
     </w:p>
     <w:p>
@@ -2443,13 +2483,25 @@
           <w:lang w:eastAsia="es-MX"/>
         </w:rPr>
       </w:pPr>
-      <w:r>
+    </w:p>
+    <w:p>
+      <w:pPr>
+        <w:spacing w:before="100" w:beforeAutospacing="1" w:after="100" w:afterAutospacing="1" w:line="360" w:lineRule="auto"/>
+        <w:jc w:val="both"/>
         <w:rPr>
           <w:rFonts w:ascii="Times New Roman" w:eastAsia="Times New Roman" w:hAnsi="Times New Roman" w:cs="Times New Roman"/>
           <w:sz w:val="24"/>
           <w:szCs w:val="24"/>
           <w:lang w:eastAsia="es-MX"/>
         </w:rPr>
+      </w:pPr>
+      <w:r>
+        <w:rPr>
+          <w:rFonts w:ascii="Times New Roman" w:eastAsia="Times New Roman" w:hAnsi="Times New Roman" w:cs="Times New Roman"/>
+          <w:sz w:val="24"/>
+          <w:szCs w:val="24"/>
+          <w:lang w:eastAsia="es-MX"/>
+        </w:rPr>
         <w:t xml:space="preserve">Para fundamentar esta elección, es importante considerar cómo se posicionan estas metodologías frente a los enfoques tradicionales y orientados a objetos. Mientras que las metodologías tradicionales suelen ser rígidas y secuenciales, las orientadas a objetos </w:t>
       </w:r>
       <w:r>
@@ -2460,7 +2512,83 @@
           <w:lang w:eastAsia="es-MX"/>
         </w:rPr>
         <w:lastRenderedPageBreak/>
-        <w:t>introducen iteración y modelado visual, y las ágiles priorizan la adaptabilidad y el software funcionando. La siguiente tabla resume estas diferencias:</w:t>
+        <w:t>introducen iteración y modelado visual, y las ágiles priorizan la adaptabilidad y el software funcionando (</w:t>
+      </w:r>
+      <w:proofErr w:type="spellStart"/>
+      <w:r>
+        <w:rPr>
+          <w:rFonts w:ascii="Times New Roman" w:eastAsia="Times New Roman" w:hAnsi="Times New Roman" w:cs="Times New Roman"/>
+          <w:sz w:val="24"/>
+          <w:szCs w:val="24"/>
+          <w:lang w:eastAsia="es-MX"/>
+        </w:rPr>
+        <w:t>Lei</w:t>
+      </w:r>
+      <w:proofErr w:type="spellEnd"/>
+      <w:r>
+        <w:rPr>
+          <w:rFonts w:ascii="Times New Roman" w:eastAsia="Times New Roman" w:hAnsi="Times New Roman" w:cs="Times New Roman"/>
+          <w:sz w:val="24"/>
+          <w:szCs w:val="24"/>
+          <w:lang w:eastAsia="es-MX"/>
+        </w:rPr>
+        <w:t xml:space="preserve"> et al., 201</w:t>
+      </w:r>
+      <w:r>
+        <w:rPr>
+          <w:rFonts w:ascii="Times New Roman" w:eastAsia="Times New Roman" w:hAnsi="Times New Roman" w:cs="Times New Roman"/>
+          <w:sz w:val="24"/>
+          <w:szCs w:val="24"/>
+          <w:lang w:eastAsia="es-MX"/>
+        </w:rPr>
+        <w:t>5</w:t>
+      </w:r>
+      <w:r>
+        <w:rPr>
+          <w:rFonts w:ascii="Times New Roman" w:eastAsia="Times New Roman" w:hAnsi="Times New Roman" w:cs="Times New Roman"/>
+          <w:sz w:val="24"/>
+          <w:szCs w:val="24"/>
+          <w:lang w:eastAsia="es-MX"/>
+        </w:rPr>
+        <w:t xml:space="preserve">; </w:t>
+      </w:r>
+      <w:proofErr w:type="spellStart"/>
+      <w:r>
+        <w:rPr>
+          <w:rFonts w:ascii="Times New Roman" w:eastAsia="Times New Roman" w:hAnsi="Times New Roman" w:cs="Times New Roman"/>
+          <w:sz w:val="24"/>
+          <w:szCs w:val="24"/>
+          <w:lang w:eastAsia="es-MX"/>
+        </w:rPr>
+        <w:t>Licorish</w:t>
+      </w:r>
+      <w:proofErr w:type="spellEnd"/>
+      <w:r>
+        <w:rPr>
+          <w:rFonts w:ascii="Times New Roman" w:eastAsia="Times New Roman" w:hAnsi="Times New Roman" w:cs="Times New Roman"/>
+          <w:sz w:val="24"/>
+          <w:szCs w:val="24"/>
+          <w:lang w:eastAsia="es-MX"/>
+        </w:rPr>
+        <w:t xml:space="preserve"> et al., 20</w:t>
+      </w:r>
+      <w:r>
+        <w:rPr>
+          <w:rFonts w:ascii="Times New Roman" w:eastAsia="Times New Roman" w:hAnsi="Times New Roman" w:cs="Times New Roman"/>
+          <w:sz w:val="24"/>
+          <w:szCs w:val="24"/>
+          <w:lang w:eastAsia="es-MX"/>
+        </w:rPr>
+        <w:t>16</w:t>
+      </w:r>
+      <w:r>
+        <w:rPr>
+          <w:rFonts w:ascii="Times New Roman" w:eastAsia="Times New Roman" w:hAnsi="Times New Roman" w:cs="Times New Roman"/>
+          <w:sz w:val="24"/>
+          <w:szCs w:val="24"/>
+          <w:lang w:eastAsia="es-MX"/>
+        </w:rPr>
+        <w:t>). La siguiente tabla resume estas diferencias:</w:t>
       </w:r>
     </w:p>
     <w:p>
@@ -3810,7 +3938,17 @@
                 <w:szCs w:val="16"/>
                 <w:lang w:eastAsia="es-MX"/>
               </w:rPr>
-              <w:t xml:space="preserve">Priorizan software funcionando sobre </w:t>
+              <w:t xml:space="preserve">Priorizan software funcionando </w:t>
+            </w:r>
+            <w:r>
+              <w:rPr>
+                <w:rFonts w:ascii="Times New Roman" w:eastAsia="Times New Roman" w:hAnsi="Times New Roman" w:cs="Times New Roman"/>
+                <w:sz w:val="16"/>
+                <w:szCs w:val="16"/>
+                <w:lang w:eastAsia="es-MX"/>
+              </w:rPr>
+              <w:lastRenderedPageBreak/>
+              <w:t xml:space="preserve">sobre </w:t>
             </w:r>
             <w:r>
               <w:rPr>
@@ -3820,7 +3958,6 @@
                 <w:u w:val="single"/>
                 <w:lang w:eastAsia="es-MX"/>
               </w:rPr>
-              <w:lastRenderedPageBreak/>
               <w:t>documentación</w:t>
             </w:r>
             <w:r>
@@ -3994,17 +4131,8 @@
                 <w:szCs w:val="16"/>
                 <w:lang w:eastAsia="es-MX"/>
               </w:rPr>
-              <w:t xml:space="preserve">Mejor comunicación </w:t>
-            </w:r>
-            <w:r>
-              <w:rPr>
-                <w:rFonts w:ascii="Times New Roman" w:eastAsia="Times New Roman" w:hAnsi="Times New Roman" w:cs="Times New Roman"/>
-                <w:sz w:val="16"/>
-                <w:szCs w:val="16"/>
-                <w:lang w:eastAsia="es-MX"/>
-              </w:rPr>
               <w:lastRenderedPageBreak/>
-              <w:t xml:space="preserve">dentro del equipo. </w:t>
+              <w:t xml:space="preserve">Mejor comunicación dentro del equipo. </w:t>
             </w:r>
           </w:p>
           <w:p>
@@ -4090,7 +4218,7 @@
                 <w:szCs w:val="16"/>
                 <w:lang w:eastAsia="es-MX"/>
               </w:rPr>
-              <w:t xml:space="preserve">Documentación limitada (puede ser un problema en </w:t>
+              <w:t xml:space="preserve">Documentación limitada (puede ser un </w:t>
             </w:r>
             <w:r>
               <w:rPr>
@@ -4100,7 +4228,7 @@
                 <w:lang w:eastAsia="es-MX"/>
               </w:rPr>
               <w:lastRenderedPageBreak/>
-              <w:t xml:space="preserve">entornos académicos o regulados). </w:t>
+              <w:t xml:space="preserve">problema en entornos académicos o regulados). </w:t>
             </w:r>
           </w:p>
           <w:p>
@@ -4168,8 +4296,6 @@
       <w:r>
         <w:rPr>
           <w:rFonts w:ascii="Times New Roman" w:eastAsia="Times New Roman" w:hAnsi="Times New Roman" w:cs="Times New Roman"/>
-          <w:i/>
-          <w:iCs/>
           <w:sz w:val="24"/>
           <w:szCs w:val="24"/>
           <w:lang w:eastAsia="es-MX"/>
@@ -4184,7 +4310,47 @@
           <w:szCs w:val="24"/>
           <w:lang w:eastAsia="es-MX"/>
         </w:rPr>
-        <w:t>, donde se requiere flexibilidad, entregas rápidas y validación constante con usuarios.</w:t>
+        <w:t>, donde se requiere flexibilidad, entregas rápidas y validación constante con usuarios (</w:t>
+      </w:r>
+      <w:proofErr w:type="spellStart"/>
+      <w:r>
+        <w:rPr>
+          <w:rFonts w:ascii="Times New Roman" w:eastAsia="Times New Roman" w:hAnsi="Times New Roman" w:cs="Times New Roman"/>
+          <w:sz w:val="24"/>
+          <w:szCs w:val="24"/>
+          <w:lang w:eastAsia="es-MX"/>
+        </w:rPr>
+        <w:t>Brezočnik</w:t>
+      </w:r>
+      <w:proofErr w:type="spellEnd"/>
+      <w:r>
+        <w:rPr>
+          <w:rFonts w:ascii="Times New Roman" w:eastAsia="Times New Roman" w:hAnsi="Times New Roman" w:cs="Times New Roman"/>
+          <w:sz w:val="24"/>
+          <w:szCs w:val="24"/>
+          <w:lang w:eastAsia="es-MX"/>
+        </w:rPr>
+        <w:t xml:space="preserve"> &amp; </w:t>
+      </w:r>
+      <w:proofErr w:type="spellStart"/>
+      <w:r>
+        <w:rPr>
+          <w:rFonts w:ascii="Times New Roman" w:eastAsia="Times New Roman" w:hAnsi="Times New Roman" w:cs="Times New Roman"/>
+          <w:sz w:val="24"/>
+          <w:szCs w:val="24"/>
+          <w:lang w:eastAsia="es-MX"/>
+        </w:rPr>
+        <w:t>Majer</w:t>
+      </w:r>
+      <w:proofErr w:type="spellEnd"/>
+      <w:r>
+        <w:rPr>
+          <w:rFonts w:ascii="Times New Roman" w:eastAsia="Times New Roman" w:hAnsi="Times New Roman" w:cs="Times New Roman"/>
+          <w:sz w:val="24"/>
+          <w:szCs w:val="24"/>
+          <w:lang w:eastAsia="es-MX"/>
+        </w:rPr>
+        <w:t>, 2016).</w:t>
       </w:r>
     </w:p>
     <w:p>
@@ -4205,8 +4371,9 @@
           <w:szCs w:val="24"/>
           <w:lang w:eastAsia="es-MX"/>
         </w:rPr>
-        <w:t xml:space="preserve">El modelo de trabajo se organiza en fases iterativas que abarcan actividades de investigación, desarrollo de producto y administración del proyecto. En la fase inicial se realizarán la revisión documental, el análisis de los principios de TRIZ y la estructuración de la base de conocimientos que servirá como </w:t>
-      </w:r>
+        <w:t>El modelo de trabajo se organiza en fases iterativas que abarcan actividades de investigación, desarrollo de producto y administración del proyecto. En la fase inicial se realizarán la revisión documental, el análisis de los principios de TRIZ y la estructuración de la base de conocimientos que servirá como datos de aprendizaje para la Inteligencia Artificial (</w:t>
+      </w:r>
+      <w:proofErr w:type="spellStart"/>
       <w:r>
         <w:rPr>
           <w:rFonts w:ascii="Times New Roman" w:eastAsia="Times New Roman" w:hAnsi="Times New Roman" w:cs="Times New Roman"/>
@@ -4214,8 +4381,9 @@
           <w:szCs w:val="24"/>
           <w:lang w:eastAsia="es-MX"/>
         </w:rPr>
-        <w:t>datos de aprendizaje</w:t>
-      </w:r>
+        <w:t>Ghane</w:t>
+      </w:r>
+      <w:proofErr w:type="spellEnd"/>
       <w:r>
         <w:rPr>
           <w:rFonts w:ascii="Times New Roman" w:eastAsia="Times New Roman" w:hAnsi="Times New Roman" w:cs="Times New Roman"/>
@@ -4223,7 +4391,7 @@
           <w:szCs w:val="24"/>
           <w:lang w:eastAsia="es-MX"/>
         </w:rPr>
-        <w:t xml:space="preserve"> para la Inteligencia Artificial. Posteriormente, en la fase de diseño conceptual y técnico, se definirán la arquitectura del sistema, las herramientas tecnológicas necesarias y los prototipos de la interfaz.</w:t>
+        <w:t xml:space="preserve"> et al., 2022). Posteriormente, en la fase de diseño conceptual y técnico, se definirán la arquitectura del sistema, las herramientas tecnológicas necesarias y los prototipos de la interfaz.</w:t>
       </w:r>
     </w:p>
     <w:p>
@@ -4244,7 +4412,47 @@
           <w:szCs w:val="24"/>
           <w:lang w:eastAsia="es-MX"/>
         </w:rPr>
-        <w:t>El desarrollo del modelo de IA contempla la implementación de módulos para la detección de contradicciones, el motor de razonamiento con base en los principios TRIZ y la integración de técnicas de procesamiento de lenguaje natural. En paralelo, se desarrollará la plataforma de software que servirá como interfaz de interacción con los usuarios, incorporando pruebas de funcionalidad y usabilidad de manera continua.</w:t>
+        <w:t>El desarrollo del modelo de IA contempla la implementación de módulos para la detección de contradicciones, el motor de razonamiento con base en los principios TRIZ y la integración de técnicas de procesamiento de lenguaje natural. En paralelo, se desarrollará la plataforma de software que servirá como interfaz de interacción con los usuarios, incorporando pruebas de funcionalidad y usabilidad de manera continua (</w:t>
+      </w:r>
+      <w:proofErr w:type="spellStart"/>
+      <w:r>
+        <w:rPr>
+          <w:rFonts w:ascii="Times New Roman" w:eastAsia="Times New Roman" w:hAnsi="Times New Roman" w:cs="Times New Roman"/>
+          <w:sz w:val="24"/>
+          <w:szCs w:val="24"/>
+          <w:lang w:eastAsia="es-MX"/>
+        </w:rPr>
+        <w:t>Jiang</w:t>
+      </w:r>
+      <w:proofErr w:type="spellEnd"/>
+      <w:r>
+        <w:rPr>
+          <w:rFonts w:ascii="Times New Roman" w:eastAsia="Times New Roman" w:hAnsi="Times New Roman" w:cs="Times New Roman"/>
+          <w:sz w:val="24"/>
+          <w:szCs w:val="24"/>
+          <w:lang w:eastAsia="es-MX"/>
+        </w:rPr>
+        <w:t xml:space="preserve"> &amp; </w:t>
+      </w:r>
+      <w:proofErr w:type="spellStart"/>
+      <w:r>
+        <w:rPr>
+          <w:rFonts w:ascii="Times New Roman" w:eastAsia="Times New Roman" w:hAnsi="Times New Roman" w:cs="Times New Roman"/>
+          <w:sz w:val="24"/>
+          <w:szCs w:val="24"/>
+          <w:lang w:eastAsia="es-MX"/>
+        </w:rPr>
+        <w:t>Luo</w:t>
+      </w:r>
+      <w:proofErr w:type="spellEnd"/>
+      <w:r>
+        <w:rPr>
+          <w:rFonts w:ascii="Times New Roman" w:eastAsia="Times New Roman" w:hAnsi="Times New Roman" w:cs="Times New Roman"/>
+          <w:sz w:val="24"/>
+          <w:szCs w:val="24"/>
+          <w:lang w:eastAsia="es-MX"/>
+        </w:rPr>
+        <w:t>, 2024).</w:t>
       </w:r>
     </w:p>
     <w:p>
@@ -4265,7 +4473,45 @@
           <w:szCs w:val="24"/>
           <w:lang w:eastAsia="es-MX"/>
         </w:rPr>
-        <w:t>Dado que dentro de las metodologías ágiles existen varias opciones, se evaluaron algunas de las más relevantes, como Scrum, Espiral y Kanban, considerando sus características, ventajas y limitaciones. La siguiente tabla muestra una comparación entre ellas:</w:t>
+        <w:t>Dado que dentro de las metodologías ágiles existen varias opciones, se evaluaron algunas de las más relevantes, como Scrum, Espiral y Kanban, considerando sus características, ventajas y limitaciones. La siguiente tabla muestra una comparación entre ellas (</w:t>
+      </w:r>
+      <w:proofErr w:type="spellStart"/>
+      <w:r>
+        <w:rPr>
+          <w:rFonts w:ascii="Times New Roman" w:eastAsia="Times New Roman" w:hAnsi="Times New Roman" w:cs="Times New Roman"/>
+          <w:sz w:val="24"/>
+          <w:szCs w:val="24"/>
+          <w:lang w:eastAsia="es-MX"/>
+        </w:rPr>
+        <w:t>Lei</w:t>
+      </w:r>
+      <w:proofErr w:type="spellEnd"/>
+      <w:r>
+        <w:rPr>
+          <w:rFonts w:ascii="Times New Roman" w:eastAsia="Times New Roman" w:hAnsi="Times New Roman" w:cs="Times New Roman"/>
+          <w:sz w:val="24"/>
+          <w:szCs w:val="24"/>
+          <w:lang w:eastAsia="es-MX"/>
+        </w:rPr>
+        <w:t xml:space="preserve"> et al., 201</w:t>
+      </w:r>
+      <w:r>
+        <w:rPr>
+          <w:rFonts w:ascii="Times New Roman" w:eastAsia="Times New Roman" w:hAnsi="Times New Roman" w:cs="Times New Roman"/>
+          <w:sz w:val="24"/>
+          <w:szCs w:val="24"/>
+          <w:lang w:eastAsia="es-MX"/>
+        </w:rPr>
+        <w:t>5</w:t>
+      </w:r>
+      <w:r>
+        <w:rPr>
+          <w:rFonts w:ascii="Times New Roman" w:eastAsia="Times New Roman" w:hAnsi="Times New Roman" w:cs="Times New Roman"/>
+          <w:sz w:val="24"/>
+          <w:szCs w:val="24"/>
+          <w:lang w:eastAsia="es-MX"/>
+        </w:rPr>
+        <w:t>; Anderson et al., 2012):</w:t>
       </w:r>
     </w:p>
     <w:p>
@@ -4282,24 +4528,11 @@
     </w:p>
     <w:p>
       <w:pPr>
-        <w:spacing w:before="100" w:beforeAutospacing="1" w:after="100" w:afterAutospacing="1" w:line="360" w:lineRule="auto"/>
-        <w:jc w:val="both"/>
-        <w:rPr>
-          <w:rFonts w:ascii="Times New Roman" w:eastAsia="Times New Roman" w:hAnsi="Times New Roman" w:cs="Times New Roman"/>
-          <w:sz w:val="24"/>
-          <w:szCs w:val="24"/>
-          <w:lang w:eastAsia="es-MX"/>
-        </w:rPr>
-      </w:pPr>
-    </w:p>
-    <w:p>
-      <w:pPr>
         <w:pStyle w:val="Descripcin"/>
         <w:keepNext/>
       </w:pPr>
       <w:bookmarkStart w:id="6" w:name="_Toc207863011"/>
       <w:r>
-        <w:lastRenderedPageBreak/>
         <w:t xml:space="preserve">Tabla </w:t>
       </w:r>
       <w:fldSimple w:instr=" SEQ Tabla \* ARABIC ">
@@ -5214,18 +5447,69 @@
           <w:szCs w:val="24"/>
           <w:lang w:eastAsia="es-MX"/>
         </w:rPr>
-        <w:t>A partir de este análisis, se concluyó que Scrum aporta la estructura de trabajo iterativa y organizada, mientras que Kanban añade la flexibilidad y la visualización del avance de tareas, lo cual resulta fundamental en un proyecto que combina investigación, desarrollo de software e integración de técnicas de Inteligencia Artificial.</w:t>
+        <w:t xml:space="preserve">A partir de este análisis, se concluyó que Scrum aporta la estructura de trabajo iterativa y organizada, mientras que Kanban añade la flexibilidad y la visualización del avance de tareas, lo cual resulta fundamental en un proyecto que combina investigación, desarrollo de software e integración de técnicas de Inteligencia Artificial (Anderson et al., 2012; </w:t>
+      </w:r>
+      <w:proofErr w:type="spellStart"/>
+      <w:r>
+        <w:rPr>
+          <w:rFonts w:ascii="Times New Roman" w:eastAsia="Times New Roman" w:hAnsi="Times New Roman" w:cs="Times New Roman"/>
+          <w:sz w:val="24"/>
+          <w:szCs w:val="24"/>
+          <w:lang w:eastAsia="es-MX"/>
+        </w:rPr>
+        <w:t>Brezočnik</w:t>
+      </w:r>
+      <w:proofErr w:type="spellEnd"/>
+      <w:r>
+        <w:rPr>
+          <w:rFonts w:ascii="Times New Roman" w:eastAsia="Times New Roman" w:hAnsi="Times New Roman" w:cs="Times New Roman"/>
+          <w:sz w:val="24"/>
+          <w:szCs w:val="24"/>
+          <w:lang w:eastAsia="es-MX"/>
+        </w:rPr>
+        <w:t xml:space="preserve"> &amp; </w:t>
+      </w:r>
+      <w:proofErr w:type="spellStart"/>
+      <w:r>
+        <w:rPr>
+          <w:rFonts w:ascii="Times New Roman" w:eastAsia="Times New Roman" w:hAnsi="Times New Roman" w:cs="Times New Roman"/>
+          <w:sz w:val="24"/>
+          <w:szCs w:val="24"/>
+          <w:lang w:eastAsia="es-MX"/>
+        </w:rPr>
+        <w:t>Majer</w:t>
+      </w:r>
+      <w:proofErr w:type="spellEnd"/>
+      <w:r>
+        <w:rPr>
+          <w:rFonts w:ascii="Times New Roman" w:eastAsia="Times New Roman" w:hAnsi="Times New Roman" w:cs="Times New Roman"/>
+          <w:sz w:val="24"/>
+          <w:szCs w:val="24"/>
+          <w:lang w:eastAsia="es-MX"/>
+        </w:rPr>
+        <w:t>, 2016).</w:t>
       </w:r>
     </w:p>
     <w:p>
       <w:pPr>
-        <w:pStyle w:val="Descripcin"/>
-        <w:spacing w:line="360" w:lineRule="auto"/>
+        <w:spacing w:before="100" w:beforeAutospacing="1" w:after="100" w:afterAutospacing="1" w:line="360" w:lineRule="auto"/>
         <w:jc w:val="both"/>
         <w:rPr>
           <w:rFonts w:ascii="Times New Roman" w:eastAsia="Times New Roman" w:hAnsi="Times New Roman" w:cs="Times New Roman"/>
-          <w:i w:val="0"/>
-          <w:iCs w:val="0"/>
+          <w:sz w:val="24"/>
+          <w:szCs w:val="24"/>
+          <w:lang w:eastAsia="es-MX"/>
+        </w:rPr>
+      </w:pPr>
+    </w:p>
+    <w:p>
+      <w:pPr>
+        <w:spacing w:before="100" w:beforeAutospacing="1" w:after="100" w:afterAutospacing="1" w:line="360" w:lineRule="auto"/>
+        <w:jc w:val="both"/>
+        <w:rPr>
+          <w:rFonts w:ascii="Times New Roman" w:eastAsia="Times New Roman" w:hAnsi="Times New Roman" w:cs="Times New Roman"/>
+          <w:i/>
+          <w:iCs/>
           <w:color w:val="000000" w:themeColor="text1"/>
           <w:sz w:val="24"/>
           <w:szCs w:val="24"/>
@@ -5235,22 +5519,17 @@
       <w:r>
         <w:rPr>
           <w:rFonts w:ascii="Times New Roman" w:eastAsia="Times New Roman" w:hAnsi="Times New Roman" w:cs="Times New Roman"/>
-          <w:i w:val="0"/>
-          <w:iCs w:val="0"/>
-          <w:color w:val="000000" w:themeColor="text1"/>
           <w:sz w:val="24"/>
           <w:szCs w:val="24"/>
           <w:lang w:eastAsia="es-MX"/>
         </w:rPr>
+        <w:lastRenderedPageBreak/>
         <w:t xml:space="preserve">Durante todo el proyecto se aplicará un esquema de administración ágil mediante tableros Kanban, en donde las tareas estarán clasificadas según su estado (backlog, </w:t>
       </w:r>
       <w:proofErr w:type="spellStart"/>
       <w:r>
         <w:rPr>
           <w:rFonts w:ascii="Times New Roman" w:eastAsia="Times New Roman" w:hAnsi="Times New Roman" w:cs="Times New Roman"/>
-          <w:i w:val="0"/>
-          <w:iCs w:val="0"/>
-          <w:color w:val="000000" w:themeColor="text1"/>
           <w:sz w:val="24"/>
           <w:szCs w:val="24"/>
           <w:lang w:eastAsia="es-MX"/>
@@ -5261,9 +5540,6 @@
       <w:r>
         <w:rPr>
           <w:rFonts w:ascii="Times New Roman" w:eastAsia="Times New Roman" w:hAnsi="Times New Roman" w:cs="Times New Roman"/>
-          <w:i w:val="0"/>
-          <w:iCs w:val="0"/>
-          <w:color w:val="000000" w:themeColor="text1"/>
           <w:sz w:val="24"/>
           <w:szCs w:val="24"/>
           <w:lang w:eastAsia="es-MX"/>
@@ -5274,9 +5550,6 @@
       <w:r>
         <w:rPr>
           <w:rFonts w:ascii="Times New Roman" w:eastAsia="Times New Roman" w:hAnsi="Times New Roman" w:cs="Times New Roman"/>
-          <w:i w:val="0"/>
-          <w:iCs w:val="0"/>
-          <w:color w:val="000000" w:themeColor="text1"/>
           <w:sz w:val="24"/>
           <w:szCs w:val="24"/>
           <w:lang w:eastAsia="es-MX"/>
@@ -5287,9 +5560,6 @@
       <w:r>
         <w:rPr>
           <w:rFonts w:ascii="Times New Roman" w:eastAsia="Times New Roman" w:hAnsi="Times New Roman" w:cs="Times New Roman"/>
-          <w:i w:val="0"/>
-          <w:iCs w:val="0"/>
-          <w:color w:val="000000" w:themeColor="text1"/>
           <w:sz w:val="24"/>
           <w:szCs w:val="24"/>
           <w:lang w:eastAsia="es-MX"/>
@@ -5300,9 +5570,6 @@
       <w:r>
         <w:rPr>
           <w:rFonts w:ascii="Times New Roman" w:eastAsia="Times New Roman" w:hAnsi="Times New Roman" w:cs="Times New Roman"/>
-          <w:i w:val="0"/>
-          <w:iCs w:val="0"/>
-          <w:color w:val="000000" w:themeColor="text1"/>
           <w:sz w:val="24"/>
           <w:szCs w:val="24"/>
           <w:lang w:eastAsia="es-MX"/>
@@ -5313,9 +5580,6 @@
       <w:r>
         <w:rPr>
           <w:rFonts w:ascii="Times New Roman" w:eastAsia="Times New Roman" w:hAnsi="Times New Roman" w:cs="Times New Roman"/>
-          <w:i w:val="0"/>
-          <w:iCs w:val="0"/>
-          <w:color w:val="000000" w:themeColor="text1"/>
           <w:sz w:val="24"/>
           <w:szCs w:val="24"/>
           <w:lang w:eastAsia="es-MX"/>
@@ -5326,9 +5590,6 @@
       <w:r>
         <w:rPr>
           <w:rFonts w:ascii="Times New Roman" w:eastAsia="Times New Roman" w:hAnsi="Times New Roman" w:cs="Times New Roman"/>
-          <w:i w:val="0"/>
-          <w:iCs w:val="0"/>
-          <w:color w:val="000000" w:themeColor="text1"/>
           <w:sz w:val="24"/>
           <w:szCs w:val="24"/>
           <w:lang w:eastAsia="es-MX"/>
@@ -5339,9 +5600,6 @@
       <w:r>
         <w:rPr>
           <w:rFonts w:ascii="Times New Roman" w:eastAsia="Times New Roman" w:hAnsi="Times New Roman" w:cs="Times New Roman"/>
-          <w:i w:val="0"/>
-          <w:iCs w:val="0"/>
-          <w:color w:val="000000" w:themeColor="text1"/>
           <w:sz w:val="24"/>
           <w:szCs w:val="24"/>
           <w:lang w:eastAsia="es-MX"/>
@@ -5352,9 +5610,6 @@
       <w:r>
         <w:rPr>
           <w:rFonts w:ascii="Times New Roman" w:eastAsia="Times New Roman" w:hAnsi="Times New Roman" w:cs="Times New Roman"/>
-          <w:i w:val="0"/>
-          <w:iCs w:val="0"/>
-          <w:color w:val="000000" w:themeColor="text1"/>
           <w:sz w:val="24"/>
           <w:szCs w:val="24"/>
           <w:lang w:eastAsia="es-MX"/>
@@ -5365,27 +5620,49 @@
       <w:r>
         <w:rPr>
           <w:rFonts w:ascii="Times New Roman" w:eastAsia="Times New Roman" w:hAnsi="Times New Roman" w:cs="Times New Roman"/>
-          <w:i w:val="0"/>
-          <w:iCs w:val="0"/>
-          <w:color w:val="000000" w:themeColor="text1"/>
           <w:sz w:val="24"/>
           <w:szCs w:val="24"/>
           <w:lang w:eastAsia="es-MX"/>
         </w:rPr>
-        <w:t xml:space="preserve">, done). Esto permitirá mantener un control del avance sin perder la </w:t>
-      </w:r>
+        <w:t>, done). Esto permitirá mantener un control del avance sin perder la flexibilidad propia de un proceso de investigación y desarrollo. Asimismo, se llevará un control de versiones mediante repositorios de código (GitHub), con la finalidad de garantizar la organización de archivos, la trazabilidad de cambios y la entrega de líneas base en puntos definidos del proyecto (</w:t>
+      </w:r>
+      <w:proofErr w:type="spellStart"/>
       <w:r>
         <w:rPr>
           <w:rFonts w:ascii="Times New Roman" w:eastAsia="Times New Roman" w:hAnsi="Times New Roman" w:cs="Times New Roman"/>
-          <w:i w:val="0"/>
-          <w:iCs w:val="0"/>
-          <w:color w:val="000000" w:themeColor="text1"/>
           <w:sz w:val="24"/>
           <w:szCs w:val="24"/>
           <w:lang w:eastAsia="es-MX"/>
         </w:rPr>
-        <w:lastRenderedPageBreak/>
-        <w:t>flexibilidad propia de un proceso de investigación y desarrollo. Asimismo, se llevará un control de versiones mediante repositorios de código (GitHub), con la finalidad de garantizar la organización de archivos, la trazabilidad de cambios y la entrega de líneas base en puntos definidos del proyecto.</w:t>
+        <w:t>Licorish</w:t>
+      </w:r>
+      <w:proofErr w:type="spellEnd"/>
+      <w:r>
+        <w:rPr>
+          <w:rFonts w:ascii="Times New Roman" w:eastAsia="Times New Roman" w:hAnsi="Times New Roman" w:cs="Times New Roman"/>
+          <w:sz w:val="24"/>
+          <w:szCs w:val="24"/>
+          <w:lang w:eastAsia="es-MX"/>
+        </w:rPr>
+        <w:t xml:space="preserve"> et al., 20</w:t>
+      </w:r>
+      <w:r>
+        <w:rPr>
+          <w:rFonts w:ascii="Times New Roman" w:eastAsia="Times New Roman" w:hAnsi="Times New Roman" w:cs="Times New Roman"/>
+          <w:sz w:val="24"/>
+          <w:szCs w:val="24"/>
+          <w:lang w:eastAsia="es-MX"/>
+        </w:rPr>
+        <w:t>16</w:t>
+      </w:r>
+      <w:r>
+        <w:rPr>
+          <w:rFonts w:ascii="Times New Roman" w:eastAsia="Times New Roman" w:hAnsi="Times New Roman" w:cs="Times New Roman"/>
+          <w:sz w:val="24"/>
+          <w:szCs w:val="24"/>
+          <w:lang w:eastAsia="es-MX"/>
+        </w:rPr>
+        <w:t>).</w:t>
       </w:r>
     </w:p>
     <w:p>
@@ -5502,6 +5779,7 @@
         <w:rPr>
           <w:noProof/>
         </w:rPr>
+        <w:lastRenderedPageBreak/>
         <w:drawing>
           <wp:inline distT="0" distB="0" distL="0" distR="0" wp14:anchorId="44F60343" wp14:editId="3F9B0D70">
             <wp:extent cx="4518088" cy="2506980"/>
@@ -5589,16 +5867,7 @@
           <w:sz w:val="24"/>
           <w:szCs w:val="24"/>
         </w:rPr>
-        <w:t xml:space="preserve"> más un Sprint inicial de planificación. Cada </w:t>
-      </w:r>
-      <w:r>
-        <w:rPr>
-          <w:rFonts w:ascii="Times New Roman" w:hAnsi="Times New Roman" w:cs="Times New Roman"/>
-          <w:sz w:val="24"/>
-          <w:szCs w:val="24"/>
-        </w:rPr>
-        <w:lastRenderedPageBreak/>
-        <w:t>Sprint cuenta con objetivos claros, actividades específicas y un entregable que contribuye al avance incremental del proyecto. A continuación, se describe y justifica cada uno de ellos:</w:t>
+        <w:t xml:space="preserve"> más un Sprint inicial de planificación. Cada Sprint cuenta con objetivos claros, actividades específicas y un entregable que contribuye al avance incremental del proyecto. A continuación, se describe y justifica cada uno de ellos:</w:t>
       </w:r>
     </w:p>
     <w:p>
@@ -5737,7 +6006,16 @@
           <w:sz w:val="24"/>
           <w:szCs w:val="24"/>
         </w:rPr>
-        <w:t xml:space="preserve"> de septiembre de 2025. Durante este periodo se redacta la primera versión del plan metodológico, se construye un cronograma en formato Gantt que incluye los Sprint del 1 al 5 con sus dependencias y días no laborables, y se lleva a cabo una reunión con el cliente y el asesor para confirmar objetivos, riesgos y acuerdos. Posteriormente, los asesores revisan la documentación y se realizan los ajustes correspondientes para concluir con la entrega y archivo del dictamen de aceptación. Los entregables claves son el documento del plan metodológico versión 1.0, el cronograma detallado, la minuta de la reunión, las observaciones incorporadas y el dictamen firmado. El sprint se considera completado cuando toda la documentación está revisada, archivada y el repositorio actualizado. Entre los principales riesgos se encuentran la dificultad de coordinar agendas con el cliente y el asesor, observaciones tardías que retrasen la aceptación, y ambigüedad en el alcance que genere retrabajo. Como parte del marco Scrum, se realizan las ceremonias de planeación, reuniones diarias, revisión del sprint y</w:t>
+        <w:t xml:space="preserve"> de septiembre de 2025. Durante este periodo se redacta la primera versión del plan metodológico, se construye un cronograma en formato Gantt que incluye los Sprint del 1 al 5 con sus dependencias y días no laborables, y se lleva a cabo una reunión con el cliente y el asesor para confirmar objetivos, riesgos y acuerdos. Posteriormente, los asesores revisan la documentación y se realizan los ajustes correspondientes para concluir con la entrega y archivo del dictamen de aceptación. Los entregables claves son el documento del plan metodológico versión 1.0, el cronograma detallado, la minuta de la reunión, las observaciones incorporadas y el dictamen firmado. El sprint se considera completado cuando toda la documentación está revisada, archivada y el repositorio actualizado. Entre los principales riesgos se encuentran la dificultad de </w:t>
+      </w:r>
+      <w:r>
+        <w:rPr>
+          <w:rFonts w:ascii="Times New Roman" w:hAnsi="Times New Roman" w:cs="Times New Roman"/>
+          <w:sz w:val="24"/>
+          <w:szCs w:val="24"/>
+        </w:rPr>
+        <w:lastRenderedPageBreak/>
+        <w:t>coordinar agendas con el cliente y el asesor, observaciones tardías que retrasen la aceptación, y ambigüedad en el alcance que genere retrabajo. Como parte del marco Scrum, se realizan las ceremonias de planeación, reuniones diarias, revisión del sprint y</w:t>
       </w:r>
       <w:r>
         <w:rPr>
@@ -5849,16 +6127,7 @@
           <w:sz w:val="24"/>
           <w:szCs w:val="24"/>
         </w:rPr>
-        <w:t xml:space="preserve">El objetivo de este sprint es tener el sprint backlog priorizado y completamente desglosado. En esta etapa se preparan y publican las historias de usuario seleccionadas, las cuales se dividen en tareas con sus respectivas estimaciones, dependencias y responsables. El equipo se reúne de forma diaria para dar seguimiento al progreso, identificar bloqueos y planear el día. Al cierre del sprint, se organiza una </w:t>
-      </w:r>
-      <w:r>
-        <w:rPr>
-          <w:rFonts w:ascii="Times New Roman" w:hAnsi="Times New Roman" w:cs="Times New Roman"/>
-          <w:sz w:val="24"/>
-          <w:szCs w:val="24"/>
-        </w:rPr>
-        <w:lastRenderedPageBreak/>
-        <w:t>reunión de revisión para presentar los resultados obtenidos y se lleva a cabo una retrospectiva para definir las mejoras del proceso. Como entregables se espera contar con el sprint backlog documentado, la lista de tareas asociadas a cada historia con estimaciones claras, el registro de bloqueos detectados y las minutas de las reuniones de revisión y retrospectiva. Para iniciar este sprint se requiere que las historias cumplan con la definición de listo, es decir, que tengan objetivos claros, criterios de aceptación preliminares, dependencias identificadas, referencias necesarias y riesgos anotados. Una historia se considera completada cuando está implementada y probada, el backlog está actualizado y los riesgos tienen acciones de mitigación aplicadas. Entre los principales riesgos están la ambigüedad en los requerimientos, la posibilidad de realizar estimaciones poco realistas y los bloqueos externos que retrasen el avance.</w:t>
+        <w:t>El objetivo de este sprint es tener el sprint backlog priorizado y completamente desglosado. En esta etapa se preparan y publican las historias de usuario seleccionadas, las cuales se dividen en tareas con sus respectivas estimaciones, dependencias y responsables. El equipo se reúne de forma diaria para dar seguimiento al progreso, identificar bloqueos y planear el día. Al cierre del sprint, se organiza una reunión de revisión para presentar los resultados obtenidos y se lleva a cabo una retrospectiva para definir las mejoras del proceso. Como entregables se espera contar con el sprint backlog documentado, la lista de tareas asociadas a cada historia con estimaciones claras, el registro de bloqueos detectados y las minutas de las reuniones de revisión y retrospectiva. Para iniciar este sprint se requiere que las historias cumplan con la definición de listo, es decir, que tengan objetivos claros, criterios de aceptación preliminares, dependencias identificadas, referencias necesarias y riesgos anotados. Una historia se considera completada cuando está implementada y probada, el backlog está actualizado y los riesgos tienen acciones de mitigación aplicadas. Entre los principales riesgos están la ambigüedad en los requerimientos, la posibilidad de realizar estimaciones poco realistas y los bloqueos externos que retrasen el avance.</w:t>
       </w:r>
       <w:r>
         <w:rPr>
@@ -6010,7 +6279,16 @@
           <w:sz w:val="24"/>
           <w:szCs w:val="24"/>
         </w:rPr>
-        <w:t xml:space="preserve">, define el orden de prioridad de las historias y el equipo se encarga de elaborar la matriz de riesgos que incluye probabilidades, impactos y niveles de riesgo, así como las acciones de mitigación correspondientes. También se extrae el nuevo sprint backlog con las tareas que se ejecutarán en el siguiente ciclo. Durante este periodo se celebran reuniones con el cliente, el director o el asesor para obtener retroalimentación y se llevan a cabo las ceremonias de revisión y retrospectiva. Como entregables se generan un </w:t>
+        <w:t xml:space="preserve">, define el orden de prioridad de las historias y el equipo se encarga de elaborar la matriz de riesgos que incluye probabilidades, impactos y niveles de riesgo, así como las acciones de mitigación correspondientes. También se extrae el nuevo </w:t>
+      </w:r>
+      <w:r>
+        <w:rPr>
+          <w:rFonts w:ascii="Times New Roman" w:hAnsi="Times New Roman" w:cs="Times New Roman"/>
+          <w:sz w:val="24"/>
+          <w:szCs w:val="24"/>
+        </w:rPr>
+        <w:lastRenderedPageBreak/>
+        <w:t xml:space="preserve">sprint backlog con las tareas que se ejecutarán en el siguiente ciclo. Durante este periodo se celebran reuniones con el cliente, el director o el asesor para obtener retroalimentación y se llevan a cabo las ceremonias de revisión y retrospectiva. Como entregables se generan un </w:t>
       </w:r>
       <w:proofErr w:type="spellStart"/>
       <w:r>
@@ -6048,6 +6326,18 @@
         </w:rPr>
         <w:t xml:space="preserve"> están documentados y las acciones de mejora están definidas y archivadas. Los riesgos de esta etapa incluyen la falta de identificación adecuada de riesgos, la desalineación entre el equipo y el cliente en cuanto a prioridades y la ausencia de métricas claras para la priorización de historias.</w:t>
       </w:r>
+    </w:p>
+    <w:p>
+      <w:pPr>
+        <w:pStyle w:val="Prrafodelista"/>
+        <w:spacing w:line="360" w:lineRule="auto"/>
+        <w:jc w:val="both"/>
+        <w:rPr>
+          <w:rFonts w:ascii="Times New Roman" w:hAnsi="Times New Roman" w:cs="Times New Roman"/>
+          <w:sz w:val="24"/>
+          <w:szCs w:val="24"/>
+        </w:rPr>
+      </w:pPr>
     </w:p>
     <w:p>
       <w:pPr>
@@ -6070,120 +6360,128 @@
           <w:sz w:val="24"/>
           <w:szCs w:val="24"/>
         </w:rPr>
+        <w:t>Sprint 3 – Diseño del sistema</w:t>
+      </w:r>
+      <w:r>
+        <w:rPr>
+          <w:rFonts w:ascii="Times New Roman" w:hAnsi="Times New Roman" w:cs="Times New Roman"/>
+          <w:sz w:val="24"/>
+          <w:szCs w:val="24"/>
+        </w:rPr>
+        <w:t xml:space="preserve"> + IA </w:t>
+      </w:r>
+      <w:proofErr w:type="spellStart"/>
+      <w:r>
+        <w:rPr>
+          <w:rFonts w:ascii="Times New Roman" w:hAnsi="Times New Roman" w:cs="Times New Roman"/>
+          <w:sz w:val="24"/>
+          <w:szCs w:val="24"/>
+        </w:rPr>
+        <w:t>basica</w:t>
+      </w:r>
+      <w:proofErr w:type="spellEnd"/>
+      <w:r>
+        <w:rPr>
+          <w:rFonts w:ascii="Times New Roman" w:hAnsi="Times New Roman" w:cs="Times New Roman"/>
+          <w:sz w:val="24"/>
+          <w:szCs w:val="24"/>
+        </w:rPr>
+        <w:t xml:space="preserve"> (9 de octubre – 21 de noviembre)</w:t>
+      </w:r>
+      <w:r>
+        <w:rPr>
+          <w:rFonts w:ascii="Times New Roman" w:hAnsi="Times New Roman" w:cs="Times New Roman"/>
+          <w:sz w:val="24"/>
+          <w:szCs w:val="24"/>
+        </w:rPr>
+        <w:t>:</w:t>
+      </w:r>
+      <w:r>
+        <w:rPr>
+          <w:rFonts w:ascii="Times New Roman" w:hAnsi="Times New Roman" w:cs="Times New Roman"/>
+          <w:sz w:val="24"/>
+          <w:szCs w:val="24"/>
+        </w:rPr>
+        <w:br/>
+      </w:r>
+      <w:r>
+        <w:rPr>
+          <w:rFonts w:ascii="Times New Roman" w:hAnsi="Times New Roman" w:cs="Times New Roman"/>
+          <w:sz w:val="24"/>
+          <w:szCs w:val="24"/>
+        </w:rPr>
+        <w:br/>
+      </w:r>
+      <w:r>
+        <w:rPr>
+          <w:rFonts w:ascii="Times New Roman" w:hAnsi="Times New Roman" w:cs="Times New Roman"/>
+          <w:sz w:val="24"/>
+          <w:szCs w:val="24"/>
+        </w:rPr>
+        <w:t xml:space="preserve">En este sprint, el objetivo principal es consolidar el documento de diseño, que incluye la arquitectura del sistema, la base de datos y un paquete completo de diagramas UML, además de los primeros prototipos. Durante este ciclo se actualiza y prioriza el </w:t>
+      </w:r>
+      <w:proofErr w:type="spellStart"/>
+      <w:r>
+        <w:rPr>
+          <w:rFonts w:ascii="Times New Roman" w:hAnsi="Times New Roman" w:cs="Times New Roman"/>
+          <w:sz w:val="24"/>
+          <w:szCs w:val="24"/>
+        </w:rPr>
+        <w:t>product</w:t>
+      </w:r>
+      <w:proofErr w:type="spellEnd"/>
+      <w:r>
+        <w:rPr>
+          <w:rFonts w:ascii="Times New Roman" w:hAnsi="Times New Roman" w:cs="Times New Roman"/>
+          <w:sz w:val="24"/>
+          <w:szCs w:val="24"/>
+        </w:rPr>
+        <w:t xml:space="preserve"> backlog, se detalla el sprint backlog y se mantiene un seguimiento constante mediante las reuniones diarias. Dentro de las actividades más relevantes se encuentra la planeación inicial, la extracción de tareas y la organización del tablero de trabajo. Posteriormente, el equipo se dedica a definir la arquitectura, documentar el diseño, realizar la reunión de validación arquitectónica, diseñar la base de datos y elaborar los diagramas UML requeridos, como diagramas de clases, componentes, estructura compuesta, implementación, objetos, paquetes, casos de uso, actividades, comunicación, secuencia, máquina de estados y temporización. Además, se elaboran los primeros prototipos del sistema que servirán de apoyo para la validación con los </w:t>
+      </w:r>
+      <w:proofErr w:type="spellStart"/>
+      <w:r>
+        <w:rPr>
+          <w:rFonts w:ascii="Times New Roman" w:hAnsi="Times New Roman" w:cs="Times New Roman"/>
+          <w:sz w:val="24"/>
+          <w:szCs w:val="24"/>
+        </w:rPr>
+        <w:t>stakeholders</w:t>
+      </w:r>
+      <w:proofErr w:type="spellEnd"/>
+      <w:r>
+        <w:rPr>
+          <w:rFonts w:ascii="Times New Roman" w:hAnsi="Times New Roman" w:cs="Times New Roman"/>
+          <w:sz w:val="24"/>
+          <w:szCs w:val="24"/>
+        </w:rPr>
+        <w:t xml:space="preserve">. Para el cierre se organizan reuniones de alineación con cliente y asesor, así como la revisión y retrospectiva del sprint. Entre los entregables más importantes se encuentra el documento de diseño completo y versionado con la arquitectura aprobada, el modelo de datos, el conjunto de diagramas UML y los prototipos; además de las minutas de las reuniones y los registros de los </w:t>
+      </w:r>
+      <w:proofErr w:type="spellStart"/>
+      <w:r>
+        <w:rPr>
+          <w:rFonts w:ascii="Times New Roman" w:hAnsi="Times New Roman" w:cs="Times New Roman"/>
+          <w:sz w:val="24"/>
+          <w:szCs w:val="24"/>
+        </w:rPr>
+        <w:t>dailies</w:t>
+      </w:r>
+      <w:proofErr w:type="spellEnd"/>
+      <w:r>
+        <w:rPr>
+          <w:rFonts w:ascii="Times New Roman" w:hAnsi="Times New Roman" w:cs="Times New Roman"/>
+          <w:sz w:val="24"/>
+          <w:szCs w:val="24"/>
+        </w:rPr>
+        <w:t xml:space="preserve">. El sprint se </w:t>
+      </w:r>
+      <w:r>
+        <w:rPr>
+          <w:rFonts w:ascii="Times New Roman" w:hAnsi="Times New Roman" w:cs="Times New Roman"/>
+          <w:sz w:val="24"/>
+          <w:szCs w:val="24"/>
+        </w:rPr>
         <w:lastRenderedPageBreak/>
-        <w:t>Sprint 3 – Diseño del sistema</w:t>
-      </w:r>
-      <w:r>
-        <w:rPr>
-          <w:rFonts w:ascii="Times New Roman" w:hAnsi="Times New Roman" w:cs="Times New Roman"/>
-          <w:sz w:val="24"/>
-          <w:szCs w:val="24"/>
-        </w:rPr>
-        <w:t xml:space="preserve"> + IA </w:t>
-      </w:r>
-      <w:proofErr w:type="spellStart"/>
-      <w:r>
-        <w:rPr>
-          <w:rFonts w:ascii="Times New Roman" w:hAnsi="Times New Roman" w:cs="Times New Roman"/>
-          <w:sz w:val="24"/>
-          <w:szCs w:val="24"/>
-        </w:rPr>
-        <w:t>basica</w:t>
-      </w:r>
-      <w:proofErr w:type="spellEnd"/>
-      <w:r>
-        <w:rPr>
-          <w:rFonts w:ascii="Times New Roman" w:hAnsi="Times New Roman" w:cs="Times New Roman"/>
-          <w:sz w:val="24"/>
-          <w:szCs w:val="24"/>
-        </w:rPr>
-        <w:t xml:space="preserve"> (9 de octubre – 21 de noviembre)</w:t>
-      </w:r>
-      <w:r>
-        <w:rPr>
-          <w:rFonts w:ascii="Times New Roman" w:hAnsi="Times New Roman" w:cs="Times New Roman"/>
-          <w:sz w:val="24"/>
-          <w:szCs w:val="24"/>
-        </w:rPr>
-        <w:t>:</w:t>
-      </w:r>
-      <w:r>
-        <w:rPr>
-          <w:rFonts w:ascii="Times New Roman" w:hAnsi="Times New Roman" w:cs="Times New Roman"/>
-          <w:sz w:val="24"/>
-          <w:szCs w:val="24"/>
-        </w:rPr>
-        <w:br/>
-      </w:r>
-      <w:r>
-        <w:rPr>
-          <w:rFonts w:ascii="Times New Roman" w:hAnsi="Times New Roman" w:cs="Times New Roman"/>
-          <w:sz w:val="24"/>
-          <w:szCs w:val="24"/>
-        </w:rPr>
-        <w:br/>
-      </w:r>
-      <w:r>
-        <w:rPr>
-          <w:rFonts w:ascii="Times New Roman" w:hAnsi="Times New Roman" w:cs="Times New Roman"/>
-          <w:sz w:val="24"/>
-          <w:szCs w:val="24"/>
-        </w:rPr>
-        <w:t xml:space="preserve">En este sprint, el objetivo principal es consolidar el documento de diseño, que incluye la arquitectura del sistema, la base de datos y un paquete completo de diagramas UML, además de los primeros prototipos. Durante este ciclo se actualiza y prioriza el </w:t>
-      </w:r>
-      <w:proofErr w:type="spellStart"/>
-      <w:r>
-        <w:rPr>
-          <w:rFonts w:ascii="Times New Roman" w:hAnsi="Times New Roman" w:cs="Times New Roman"/>
-          <w:sz w:val="24"/>
-          <w:szCs w:val="24"/>
-        </w:rPr>
-        <w:t>product</w:t>
-      </w:r>
-      <w:proofErr w:type="spellEnd"/>
-      <w:r>
-        <w:rPr>
-          <w:rFonts w:ascii="Times New Roman" w:hAnsi="Times New Roman" w:cs="Times New Roman"/>
-          <w:sz w:val="24"/>
-          <w:szCs w:val="24"/>
-        </w:rPr>
-        <w:t xml:space="preserve"> backlog, se detalla el sprint backlog y se mantiene un seguimiento constante mediante las reuniones diarias. Dentro de las actividades más relevantes se encuentra la planeación inicial, la extracción de tareas y la organización del tablero de trabajo. Posteriormente, el equipo se dedica a definir la arquitectura, documentar el diseño, realizar la reunión de validación arquitectónica, diseñar la base de datos y elaborar los diagramas UML requeridos, como diagramas de clases, componentes, estructura compuesta, implementación, objetos, paquetes, casos de uso, actividades, comunicación, secuencia, máquina de estados y temporización. Además, se elaboran los primeros prototipos del sistema que servirán de apoyo para la validación con los </w:t>
-      </w:r>
-      <w:proofErr w:type="spellStart"/>
-      <w:r>
-        <w:rPr>
-          <w:rFonts w:ascii="Times New Roman" w:hAnsi="Times New Roman" w:cs="Times New Roman"/>
-          <w:sz w:val="24"/>
-          <w:szCs w:val="24"/>
-        </w:rPr>
-        <w:t>stakeholders</w:t>
-      </w:r>
-      <w:proofErr w:type="spellEnd"/>
-      <w:r>
-        <w:rPr>
-          <w:rFonts w:ascii="Times New Roman" w:hAnsi="Times New Roman" w:cs="Times New Roman"/>
-          <w:sz w:val="24"/>
-          <w:szCs w:val="24"/>
-        </w:rPr>
-        <w:t xml:space="preserve">. Para el cierre se organizan reuniones de alineación con cliente y asesor, así como la revisión y retrospectiva del sprint. Entre los entregables más importantes se encuentra el documento de diseño completo y versionado con la arquitectura aprobada, el modelo de datos, el conjunto de diagramas UML y los prototipos; además de las minutas de las reuniones y los registros de los </w:t>
-      </w:r>
-      <w:proofErr w:type="spellStart"/>
-      <w:r>
-        <w:rPr>
-          <w:rFonts w:ascii="Times New Roman" w:hAnsi="Times New Roman" w:cs="Times New Roman"/>
-          <w:sz w:val="24"/>
-          <w:szCs w:val="24"/>
-        </w:rPr>
-        <w:t>dailies</w:t>
-      </w:r>
-      <w:proofErr w:type="spellEnd"/>
-      <w:r>
-        <w:rPr>
-          <w:rFonts w:ascii="Times New Roman" w:hAnsi="Times New Roman" w:cs="Times New Roman"/>
-          <w:sz w:val="24"/>
-          <w:szCs w:val="24"/>
-        </w:rPr>
-        <w:t>. El sprint se considera completado cuando la carpeta de diseño está lista, el tablero con el backlog actualizado y los criterios de aceptación definidos han sido satisfechos. Los principales riesgos identificados son posibles desacuerdos en la arquitectura, inconsistencias en los diagramas UML, prototipos incompletos o la sobrecarga de trabajo. Como métricas de éxito se consideran la finalización de los entregables de diseño y las acciones derivadas de la retrospectiva.</w:t>
+        <w:t>considera completado cuando la carpeta de diseño está lista, el tablero con el backlog actualizado y los criterios de aceptación definidos han sido satisfechos. Los principales riesgos identificados son posibles desacuerdos en la arquitectura, inconsistencias en los diagramas UML, prototipos incompletos o la sobrecarga de trabajo. Como métricas de éxito se consideran la finalización de los entregables de diseño y las acciones derivadas de la retrospectiva.</w:t>
       </w:r>
     </w:p>
     <w:p>
@@ -6266,16 +6564,7 @@
           <w:sz w:val="24"/>
           <w:szCs w:val="24"/>
         </w:rPr>
-        <w:t xml:space="preserve">El objetivo de este sprint es planificar y ejecutar el ciclo de pruebas del incremento desarrollado. Para ello, se prepara un plan de pruebas detallado, se realiza su </w:t>
-      </w:r>
-      <w:r>
-        <w:rPr>
-          <w:rFonts w:ascii="Times New Roman" w:hAnsi="Times New Roman" w:cs="Times New Roman"/>
-          <w:sz w:val="24"/>
-          <w:szCs w:val="24"/>
-        </w:rPr>
-        <w:lastRenderedPageBreak/>
-        <w:t xml:space="preserve">ejecución y se lleva un registro sistemático de los resultados obtenidos. Paralelamente, se actualiza y prioriza el </w:t>
+        <w:t xml:space="preserve">El objetivo de este sprint es planificar y ejecutar el ciclo de pruebas del incremento desarrollado. Para ello, se prepara un plan de pruebas detallado, se realiza su ejecución y se lleva un registro sistemático de los resultados obtenidos. Paralelamente, se actualiza y prioriza el </w:t>
       </w:r>
       <w:proofErr w:type="spellStart"/>
       <w:r>
@@ -6347,6 +6636,7 @@
           <w:sz w:val="24"/>
           <w:szCs w:val="24"/>
         </w:rPr>
+        <w:lastRenderedPageBreak/>
         <w:t>Sprint 5 – Cierre y entrega final (diciembre – enero 2026)</w:t>
       </w:r>
       <w:r>
@@ -6379,32 +6669,7 @@
           <w:sz w:val="24"/>
           <w:szCs w:val="24"/>
         </w:rPr>
-        <w:t xml:space="preserve">El último sprint tiene como propósito completar el cierre del TT1 mediante la entrega del reporte final y la presentación ejecutiva. Durante este ciclo se actualizan y organizan los backlogs, se realizan las reuniones diarias y se prepara el documento final que debe ser validado tanto por los asesores como por el director y la profesora responsable de la asignatura. Asimismo, se trabaja en la creación de la presentación final, que incluye su preparación, agendamiento, elaboración de diapositivas y ensayos para garantizar claridad y calidad en la exposición. Como parte del cierre, se lleva a cabo la reunión de revisión del sprint y la retrospectiva, con el fin de validar los entregables y registrar las lecciones aprendidas. Los criterios de aceptación de este sprint incluyen la aprobación del reporte final, la presentación ejecutiva y la </w:t>
-      </w:r>
-      <w:r>
-        <w:rPr>
-          <w:rFonts w:ascii="Times New Roman" w:hAnsi="Times New Roman" w:cs="Times New Roman"/>
-          <w:sz w:val="24"/>
-          <w:szCs w:val="24"/>
-        </w:rPr>
-        <w:lastRenderedPageBreak/>
-        <w:t xml:space="preserve">documentación de las ceremonias realizadas. Los </w:t>
-      </w:r>
-      <w:r>
-        <w:rPr>
-          <w:rFonts w:ascii="Times New Roman" w:hAnsi="Times New Roman" w:cs="Times New Roman"/>
-          <w:sz w:val="24"/>
-          <w:szCs w:val="24"/>
-        </w:rPr>
-        <w:t>entregables claves</w:t>
-      </w:r>
-      <w:r>
-        <w:rPr>
-          <w:rFonts w:ascii="Times New Roman" w:hAnsi="Times New Roman" w:cs="Times New Roman"/>
-          <w:sz w:val="24"/>
-          <w:szCs w:val="24"/>
-        </w:rPr>
-        <w:t xml:space="preserve"> son la carpeta de cierre con el reporte final, la presentación y las minutas de trabajo. El sprint se considera concluido cuando todas las dependencias y validaciones han sido cubiertas, y las fechas institucionales han sido verificadas y respetadas. Entre los riesgos más relevantes están los retrasos en la aprobación del reporte final y posibles conflictos con la agenda de la presentación. Finalmente, las métricas que determinan el éxito son la entrega completa de los productos finales y la aplicación de las acciones derivadas de la retrospectiva.</w:t>
+        <w:t>El último sprint tiene como propósito completar el cierre del TT1 mediante la entrega del reporte final y la presentación ejecutiva. Durante este ciclo se actualizan y organizan los backlogs, se realizan las reuniones diarias y se prepara el documento final que debe ser validado tanto por los asesores como por el director y la profesora responsable de la asignatura. Asimismo, se trabaja en la creación de la presentación final, que incluye su preparación, agendamiento, elaboración de diapositivas y ensayos para garantizar claridad y calidad en la exposición. Como parte del cierre, se lleva a cabo la reunión de revisión del sprint y la retrospectiva, con el fin de validar los entregables y registrar las lecciones aprendidas. Los criterios de aceptación de este sprint incluyen la aprobación del reporte final, la presentación ejecutiva y la documentación de las ceremonias realizadas. Los entregables claves son la carpeta de cierre con el reporte final, la presentación y las minutas de trabajo. El sprint se considera concluido cuando todas las dependencias y validaciones han sido cubiertas, y las fechas institucionales han sido verificadas y respetadas. Entre los riesgos más relevantes están los retrasos en la aprobación del reporte final y posibles conflictos con la agenda de la presentación. Finalmente, las métricas que determinan el éxito son la entrega completa de los productos finales y la aplicación de las acciones derivadas de la retrospectiva.</w:t>
       </w:r>
     </w:p>
     <w:p>
@@ -6466,247 +6731,15 @@
         <w:t>Se sugiere presentar el cronograma con una gráfica de Gantt, y será utilizado para la administración de las acciones realizadas o por realizar durante el desarrollo del proyecto de Trabajo Terminal</w:t>
       </w:r>
       <w:r>
-        <w:t>, así mismo deberán incluir las actividades relacionadas con la estrategia de control de versiones (definición de la organización o configuración de los archivos y carpetas, y establecer fechas de entregas de líneas base)</w:t>
+        <w:t xml:space="preserve">, así mismo deberán incluir las actividades relacionadas con la estrategia de </w:t>
+      </w:r>
+      <w:r>
+        <w:lastRenderedPageBreak/>
+        <w:t>control de versiones (definición de la organización o configuración de los archivos y carpetas, y establecer fechas de entregas de líneas base)</w:t>
       </w:r>
       <w:r>
         <w:t>.</w:t>
       </w:r>
-      <w:r>
-        <w:br w:type="page"/>
-      </w:r>
-    </w:p>
-    <w:bookmarkStart w:id="10" w:name="_Toc207863006" w:displacedByCustomXml="next"/>
-    <w:sdt>
-      <w:sdtPr>
-        <w:rPr>
-          <w:rFonts w:asciiTheme="minorHAnsi" w:eastAsiaTheme="minorHAnsi" w:hAnsiTheme="minorHAnsi" w:cstheme="minorBidi"/>
-          <w:b w:val="0"/>
-          <w:spacing w:val="0"/>
-          <w:kern w:val="0"/>
-          <w:sz w:val="22"/>
-          <w:szCs w:val="22"/>
-          <w:lang w:val="es-ES"/>
-        </w:rPr>
-        <w:id w:val="211464555"/>
-        <w:docPartObj>
-          <w:docPartGallery w:val="Bibliographies"/>
-          <w:docPartUnique/>
-        </w:docPartObj>
-      </w:sdtPr>
-      <w:sdtEndPr>
-        <w:rPr>
-          <w:lang w:val="es-MX"/>
-        </w:rPr>
-      </w:sdtEndPr>
-      <w:sdtContent>
-        <w:p>
-          <w:pPr>
-            <w:pStyle w:val="Ttulo"/>
-            <w:spacing w:line="480" w:lineRule="auto"/>
-          </w:pPr>
-          <w:r>
-            <w:t>Bibliografía</w:t>
-          </w:r>
-          <w:r>
-            <w:t>.</w:t>
-          </w:r>
-          <w:bookmarkEnd w:id="10"/>
-        </w:p>
-        <w:p>
-          <w:pPr>
-            <w:pStyle w:val="Textonormal"/>
-            <w:shd w:val="pct20" w:color="auto" w:fill="auto"/>
-          </w:pPr>
-          <w:r>
-            <w:t>Deberá incluir las fuentes de consulta utilizadas para el desarrollo del proyecto de Trabajo Terminal</w:t>
-          </w:r>
-          <w:r>
-            <w:t xml:space="preserve">, las cuales son referenciadas en el contenido del protocolo. Se sugiere utilizar cualquiera de los formatos: </w:t>
-          </w:r>
-          <w:r>
-            <w:t xml:space="preserve">APA, </w:t>
-          </w:r>
-          <w:r>
-            <w:t>ACM, Chicago</w:t>
-          </w:r>
-          <w:r>
-            <w:t xml:space="preserve"> o IEEE</w:t>
-          </w:r>
-          <w:r>
-            <w:t>.</w:t>
-          </w:r>
-        </w:p>
-        <w:sdt>
-          <w:sdtPr>
-            <w:id w:val="111145805"/>
-            <w:bibliography/>
-          </w:sdtPr>
-          <w:sdtContent>
-            <w:p>
-              <w:pPr>
-                <w:rPr>
-                  <w:noProof/>
-                </w:rPr>
-              </w:pPr>
-              <w:r>
-                <w:fldChar w:fldCharType="begin"/>
-              </w:r>
-              <w:r>
-                <w:instrText>BIBLIOGRAPHY</w:instrText>
-              </w:r>
-              <w:r>
-                <w:fldChar w:fldCharType="separate"/>
-              </w:r>
-            </w:p>
-            <w:tbl>
-              <w:tblPr>
-                <w:tblW w:w="5000" w:type="pct"/>
-                <w:tblCellSpacing w:w="15" w:type="dxa"/>
-                <w:tblCellMar>
-                  <w:top w:w="15" w:type="dxa"/>
-                  <w:left w:w="15" w:type="dxa"/>
-                  <w:bottom w:w="15" w:type="dxa"/>
-                  <w:right w:w="15" w:type="dxa"/>
-                </w:tblCellMar>
-                <w:tblLook w:val="04A0" w:firstRow="1" w:lastRow="0" w:firstColumn="1" w:lastColumn="0" w:noHBand="0" w:noVBand="1"/>
-              </w:tblPr>
-              <w:tblGrid>
-                <w:gridCol w:w="322"/>
-                <w:gridCol w:w="8516"/>
-              </w:tblGrid>
-              <w:tr>
-                <w:trPr>
-                  <w:divId w:val="1358391311"/>
-                  <w:tblCellSpacing w:w="15" w:type="dxa"/>
-                </w:trPr>
-                <w:tc>
-                  <w:tcPr>
-                    <w:tcW w:w="50" w:type="pct"/>
-                    <w:hideMark/>
-                  </w:tcPr>
-                  <w:p>
-                    <w:pPr>
-                      <w:pStyle w:val="Bibliografa"/>
-                      <w:rPr>
-                        <w:noProof/>
-                        <w:sz w:val="24"/>
-                        <w:szCs w:val="24"/>
-                      </w:rPr>
-                    </w:pPr>
-                    <w:r>
-                      <w:rPr>
-                        <w:noProof/>
-                      </w:rPr>
-                      <w:t xml:space="preserve">[1] </w:t>
-                    </w:r>
-                  </w:p>
-                </w:tc>
-                <w:tc>
-                  <w:tcPr>
-                    <w:tcW w:w="0" w:type="auto"/>
-                    <w:hideMark/>
-                  </w:tcPr>
-                  <w:p>
-                    <w:pPr>
-                      <w:pStyle w:val="Bibliografa"/>
-                      <w:rPr>
-                        <w:noProof/>
-                      </w:rPr>
-                    </w:pPr>
-                    <w:r>
-                      <w:rPr>
-                        <w:noProof/>
-                      </w:rPr>
-                      <w:t xml:space="preserve">O. L. Lodoño Palacio, L. F. Maldonado Granados y L. C. Calderón Villafánez, «Gu{ía para constuir Estados del Arte.,» </w:t>
-                    </w:r>
-                    <w:r>
-                      <w:rPr>
-                        <w:i/>
-                        <w:iCs/>
-                        <w:noProof/>
-                      </w:rPr>
-                      <w:t xml:space="preserve">International Corporation of networks of Kmowledge, </w:t>
-                    </w:r>
-                    <w:r>
-                      <w:rPr>
-                        <w:noProof/>
-                      </w:rPr>
-                      <w:t xml:space="preserve">p. 39, 2014. </w:t>
-                    </w:r>
-                  </w:p>
-                </w:tc>
-              </w:tr>
-              <w:tr>
-                <w:trPr>
-                  <w:divId w:val="1358391311"/>
-                  <w:tblCellSpacing w:w="15" w:type="dxa"/>
-                </w:trPr>
-                <w:tc>
-                  <w:tcPr>
-                    <w:tcW w:w="50" w:type="pct"/>
-                    <w:hideMark/>
-                  </w:tcPr>
-                  <w:p>
-                    <w:pPr>
-                      <w:pStyle w:val="Bibliografa"/>
-                      <w:rPr>
-                        <w:noProof/>
-                      </w:rPr>
-                    </w:pPr>
-                    <w:r>
-                      <w:rPr>
-                        <w:noProof/>
-                      </w:rPr>
-                      <w:t xml:space="preserve">[2] </w:t>
-                    </w:r>
-                  </w:p>
-                </w:tc>
-                <w:tc>
-                  <w:tcPr>
-                    <w:tcW w:w="0" w:type="auto"/>
-                    <w:hideMark/>
-                  </w:tcPr>
-                  <w:p>
-                    <w:pPr>
-                      <w:pStyle w:val="Bibliografa"/>
-                      <w:rPr>
-                        <w:noProof/>
-                      </w:rPr>
-                    </w:pPr>
-                    <w:r>
-                      <w:rPr>
-                        <w:noProof/>
-                      </w:rPr>
-                      <w:t xml:space="preserve">R. Hernández Sampieri, C. Fernández-Collado y P. Baptista Lucio, Metodología de la Investigación, Ciudad de México: Mc. Graw Hill, 2006. </w:t>
-                    </w:r>
-                  </w:p>
-                </w:tc>
-              </w:tr>
-            </w:tbl>
-            <w:p>
-              <w:r>
-                <w:rPr>
-                  <w:b/>
-                  <w:bCs/>
-                </w:rPr>
-                <w:fldChar w:fldCharType="end"/>
-              </w:r>
-            </w:p>
-          </w:sdtContent>
-        </w:sdt>
-      </w:sdtContent>
-    </w:sdt>
-    <w:p>
-      <w:pPr>
-        <w:rPr>
-          <w:rFonts w:ascii="Times New Roman" w:eastAsiaTheme="majorEastAsia" w:hAnsi="Times New Roman" w:cstheme="majorBidi"/>
-          <w:b/>
-          <w:spacing w:val="-10"/>
-          <w:kern w:val="28"/>
-          <w:sz w:val="36"/>
-          <w:szCs w:val="56"/>
-        </w:rPr>
-      </w:pPr>
       <w:r>
         <w:br w:type="page"/>
       </w:r>
@@ -6714,14 +6747,775 @@
     <w:p>
       <w:pPr>
         <w:pStyle w:val="Ttulo"/>
+        <w:rPr>
+          <w:rFonts w:eastAsiaTheme="minorHAnsi"/>
+        </w:rPr>
+      </w:pPr>
+      <w:r>
+        <w:rPr>
+          <w:rFonts w:eastAsiaTheme="minorHAnsi"/>
+        </w:rPr>
+        <w:lastRenderedPageBreak/>
+        <w:t>Bibliografía.</w:t>
+      </w:r>
+    </w:p>
+    <w:p>
+      <w:pPr>
+        <w:pStyle w:val="Textonormal"/>
+      </w:pPr>
+    </w:p>
+    <w:p>
+      <w:pPr>
+        <w:pStyle w:val="Textonormal"/>
+      </w:pPr>
+      <w:r>
+        <w:t xml:space="preserve">Anderson, David &amp; Concas, Giulio &amp; </w:t>
+      </w:r>
+      <w:proofErr w:type="spellStart"/>
+      <w:r>
+        <w:t>Lunesu</w:t>
+      </w:r>
+      <w:proofErr w:type="spellEnd"/>
+      <w:r>
+        <w:t xml:space="preserve">, </w:t>
+      </w:r>
+      <w:proofErr w:type="spellStart"/>
+      <w:r>
+        <w:t>Maria</w:t>
+      </w:r>
+      <w:proofErr w:type="spellEnd"/>
+      <w:r>
+        <w:t xml:space="preserve"> Ilaria &amp; Marchesi, Michele &amp; Zhang, </w:t>
+      </w:r>
+      <w:proofErr w:type="spellStart"/>
+      <w:r>
+        <w:t>Hongyu</w:t>
+      </w:r>
+      <w:proofErr w:type="spellEnd"/>
+      <w:r>
+        <w:t xml:space="preserve">. (2012). A Comparative </w:t>
+      </w:r>
+      <w:proofErr w:type="spellStart"/>
+      <w:r>
+        <w:t>Study</w:t>
+      </w:r>
+      <w:proofErr w:type="spellEnd"/>
+      <w:r>
+        <w:t xml:space="preserve"> </w:t>
+      </w:r>
+      <w:proofErr w:type="spellStart"/>
+      <w:r>
+        <w:t>of</w:t>
+      </w:r>
+      <w:proofErr w:type="spellEnd"/>
+      <w:r>
+        <w:t xml:space="preserve"> Scrum and Kanban </w:t>
+      </w:r>
+      <w:proofErr w:type="spellStart"/>
+      <w:r>
+        <w:t>Approaches</w:t>
+      </w:r>
+      <w:proofErr w:type="spellEnd"/>
+      <w:r>
+        <w:t xml:space="preserve"> </w:t>
+      </w:r>
+      <w:proofErr w:type="spellStart"/>
+      <w:r>
+        <w:t>on</w:t>
+      </w:r>
+      <w:proofErr w:type="spellEnd"/>
+      <w:r>
+        <w:t xml:space="preserve"> a Real Case </w:t>
+      </w:r>
+      <w:proofErr w:type="spellStart"/>
+      <w:r>
+        <w:t>Study</w:t>
+      </w:r>
+      <w:proofErr w:type="spellEnd"/>
+      <w:r>
+        <w:t xml:space="preserve"> </w:t>
+      </w:r>
+      <w:proofErr w:type="spellStart"/>
+      <w:r>
+        <w:t>Using</w:t>
+      </w:r>
+      <w:proofErr w:type="spellEnd"/>
+      <w:r>
+        <w:t xml:space="preserve"> </w:t>
+      </w:r>
+      <w:proofErr w:type="spellStart"/>
+      <w:r>
+        <w:t>Simulation</w:t>
+      </w:r>
+      <w:proofErr w:type="spellEnd"/>
+      <w:r>
+        <w:t xml:space="preserve">. </w:t>
+      </w:r>
+      <w:proofErr w:type="spellStart"/>
+      <w:r>
+        <w:t>Lecture</w:t>
+      </w:r>
+      <w:proofErr w:type="spellEnd"/>
+      <w:r>
+        <w:t xml:space="preserve"> Notes in Business </w:t>
+      </w:r>
+      <w:proofErr w:type="spellStart"/>
+      <w:r>
+        <w:t>Information</w:t>
+      </w:r>
+      <w:proofErr w:type="spellEnd"/>
+      <w:r>
+        <w:t xml:space="preserve"> Processing. 111. 123-137. 10.1007/978-3-642-30350-0_9.</w:t>
+      </w:r>
+    </w:p>
+    <w:p>
+      <w:pPr>
+        <w:pStyle w:val="Textonormal"/>
+      </w:pPr>
+      <w:proofErr w:type="spellStart"/>
+      <w:r>
+        <w:t>Brezočnik</w:t>
+      </w:r>
+      <w:proofErr w:type="spellEnd"/>
+      <w:r>
+        <w:t xml:space="preserve">, </w:t>
+      </w:r>
+      <w:proofErr w:type="spellStart"/>
+      <w:r>
+        <w:t>Lucija</w:t>
+      </w:r>
+      <w:proofErr w:type="spellEnd"/>
+      <w:r>
+        <w:t xml:space="preserve"> &amp; </w:t>
+      </w:r>
+      <w:proofErr w:type="spellStart"/>
+      <w:r>
+        <w:t>Majer</w:t>
+      </w:r>
+      <w:proofErr w:type="spellEnd"/>
+      <w:r>
+        <w:t xml:space="preserve">, </w:t>
+      </w:r>
+      <w:proofErr w:type="spellStart"/>
+      <w:r>
+        <w:t>Črtomir</w:t>
+      </w:r>
+      <w:proofErr w:type="spellEnd"/>
+      <w:r>
+        <w:t xml:space="preserve">. (2016). </w:t>
+      </w:r>
+      <w:proofErr w:type="spellStart"/>
+      <w:r>
+        <w:t>Comparison</w:t>
+      </w:r>
+      <w:proofErr w:type="spellEnd"/>
+      <w:r>
+        <w:t xml:space="preserve"> </w:t>
+      </w:r>
+      <w:proofErr w:type="spellStart"/>
+      <w:r>
+        <w:t>of</w:t>
+      </w:r>
+      <w:proofErr w:type="spellEnd"/>
+      <w:r>
+        <w:t xml:space="preserve"> agile </w:t>
+      </w:r>
+      <w:proofErr w:type="spellStart"/>
+      <w:r>
+        <w:t>methods</w:t>
+      </w:r>
+      <w:proofErr w:type="spellEnd"/>
+      <w:r>
+        <w:t xml:space="preserve">: Scrum, Kanban, and </w:t>
+      </w:r>
+      <w:proofErr w:type="spellStart"/>
+      <w:r>
+        <w:t>Scrumban</w:t>
+      </w:r>
+      <w:proofErr w:type="spellEnd"/>
+      <w:r>
+        <w:t>.</w:t>
+      </w:r>
+    </w:p>
+    <w:p>
+      <w:pPr>
+        <w:pStyle w:val="Textonormal"/>
+      </w:pPr>
+      <w:proofErr w:type="spellStart"/>
+      <w:r>
+        <w:t>Lei</w:t>
+      </w:r>
+      <w:proofErr w:type="spellEnd"/>
+      <w:r>
+        <w:t xml:space="preserve">, Howard &amp; </w:t>
+      </w:r>
+      <w:proofErr w:type="spellStart"/>
+      <w:r>
+        <w:t>Ganjeizadeh</w:t>
+      </w:r>
+      <w:proofErr w:type="spellEnd"/>
+      <w:r>
+        <w:t xml:space="preserve">, </w:t>
+      </w:r>
+      <w:proofErr w:type="spellStart"/>
+      <w:r>
+        <w:t>Farnaz</w:t>
+      </w:r>
+      <w:proofErr w:type="spellEnd"/>
+      <w:r>
+        <w:t xml:space="preserve"> &amp; </w:t>
+      </w:r>
+      <w:proofErr w:type="spellStart"/>
+      <w:r>
+        <w:t>Jayachandran</w:t>
+      </w:r>
+      <w:proofErr w:type="spellEnd"/>
+      <w:r>
+        <w:t xml:space="preserve">, </w:t>
+      </w:r>
+      <w:proofErr w:type="spellStart"/>
+      <w:r>
+        <w:t>Pradeep</w:t>
+      </w:r>
+      <w:proofErr w:type="spellEnd"/>
+      <w:r>
+        <w:t xml:space="preserve"> &amp; </w:t>
+      </w:r>
+      <w:proofErr w:type="spellStart"/>
+      <w:r>
+        <w:t>Ozcan</w:t>
+      </w:r>
+      <w:proofErr w:type="spellEnd"/>
+      <w:r>
+        <w:t xml:space="preserve">, Pinar. (2015). A </w:t>
+      </w:r>
+      <w:proofErr w:type="spellStart"/>
+      <w:r>
+        <w:t>statistical</w:t>
+      </w:r>
+      <w:proofErr w:type="spellEnd"/>
+      <w:r>
+        <w:t xml:space="preserve"> </w:t>
+      </w:r>
+      <w:proofErr w:type="spellStart"/>
+      <w:r>
+        <w:t>analysis</w:t>
+      </w:r>
+      <w:proofErr w:type="spellEnd"/>
+      <w:r>
+        <w:t xml:space="preserve"> </w:t>
+      </w:r>
+      <w:proofErr w:type="spellStart"/>
+      <w:r>
+        <w:t>of</w:t>
+      </w:r>
+      <w:proofErr w:type="spellEnd"/>
+      <w:r>
+        <w:t xml:space="preserve"> </w:t>
+      </w:r>
+      <w:proofErr w:type="spellStart"/>
+      <w:r>
+        <w:t>the</w:t>
+      </w:r>
+      <w:proofErr w:type="spellEnd"/>
+      <w:r>
+        <w:t xml:space="preserve"> </w:t>
+      </w:r>
+      <w:proofErr w:type="spellStart"/>
+      <w:r>
+        <w:t>effects</w:t>
+      </w:r>
+      <w:proofErr w:type="spellEnd"/>
+      <w:r>
+        <w:t xml:space="preserve"> </w:t>
+      </w:r>
+      <w:proofErr w:type="spellStart"/>
+      <w:r>
+        <w:t>of</w:t>
+      </w:r>
+      <w:proofErr w:type="spellEnd"/>
+      <w:r>
+        <w:t xml:space="preserve"> Scrum and Kanban </w:t>
+      </w:r>
+      <w:proofErr w:type="spellStart"/>
+      <w:r>
+        <w:t>on</w:t>
+      </w:r>
+      <w:proofErr w:type="spellEnd"/>
+      <w:r>
+        <w:t xml:space="preserve"> software </w:t>
+      </w:r>
+      <w:proofErr w:type="spellStart"/>
+      <w:r>
+        <w:t>development</w:t>
+      </w:r>
+      <w:proofErr w:type="spellEnd"/>
+      <w:r>
+        <w:t xml:space="preserve"> </w:t>
+      </w:r>
+      <w:proofErr w:type="spellStart"/>
+      <w:r>
+        <w:t>projects</w:t>
+      </w:r>
+      <w:proofErr w:type="spellEnd"/>
+      <w:r>
+        <w:t xml:space="preserve">. </w:t>
+      </w:r>
+      <w:proofErr w:type="spellStart"/>
+      <w:r>
+        <w:t>Robotics</w:t>
+      </w:r>
+      <w:proofErr w:type="spellEnd"/>
+      <w:r>
+        <w:t xml:space="preserve"> and </w:t>
+      </w:r>
+      <w:proofErr w:type="spellStart"/>
+      <w:r>
+        <w:t>Computer-Integrated</w:t>
+      </w:r>
+      <w:proofErr w:type="spellEnd"/>
+      <w:r>
+        <w:t xml:space="preserve"> </w:t>
+      </w:r>
+      <w:proofErr w:type="spellStart"/>
+      <w:r>
+        <w:t>Manufacturing</w:t>
+      </w:r>
+      <w:proofErr w:type="spellEnd"/>
+      <w:r>
+        <w:t>. 43. 10.1016/j.rcim.2015.12.001.</w:t>
+      </w:r>
+    </w:p>
+    <w:p>
+      <w:pPr>
+        <w:pStyle w:val="Textonormal"/>
+      </w:pPr>
+      <w:proofErr w:type="spellStart"/>
+      <w:r>
+        <w:t>Licorish</w:t>
+      </w:r>
+      <w:proofErr w:type="spellEnd"/>
+      <w:r>
+        <w:t xml:space="preserve">, Sherlock &amp; </w:t>
+      </w:r>
+      <w:proofErr w:type="spellStart"/>
+      <w:r>
+        <w:t>Holvitie</w:t>
+      </w:r>
+      <w:proofErr w:type="spellEnd"/>
+      <w:r>
+        <w:t xml:space="preserve">, Johannes &amp; </w:t>
+      </w:r>
+      <w:proofErr w:type="spellStart"/>
+      <w:r>
+        <w:t>Hyrynsalmi</w:t>
+      </w:r>
+      <w:proofErr w:type="spellEnd"/>
+      <w:r>
+        <w:t xml:space="preserve">, Sami &amp; </w:t>
+      </w:r>
+      <w:proofErr w:type="spellStart"/>
+      <w:r>
+        <w:t>Leppänen</w:t>
+      </w:r>
+      <w:proofErr w:type="spellEnd"/>
+      <w:r>
+        <w:t xml:space="preserve">, </w:t>
+      </w:r>
+      <w:proofErr w:type="spellStart"/>
+      <w:r>
+        <w:t>Ville</w:t>
+      </w:r>
+      <w:proofErr w:type="spellEnd"/>
+      <w:r>
+        <w:t xml:space="preserve"> &amp; Spínola, Rodrigo &amp; </w:t>
+      </w:r>
+      <w:proofErr w:type="spellStart"/>
+      <w:r>
+        <w:t>Mendes</w:t>
+      </w:r>
+      <w:proofErr w:type="spellEnd"/>
+      <w:r>
+        <w:t xml:space="preserve">, Thiago &amp; </w:t>
+      </w:r>
+      <w:proofErr w:type="spellStart"/>
+      <w:r>
+        <w:t>MacDonell</w:t>
+      </w:r>
+      <w:proofErr w:type="spellEnd"/>
+      <w:r>
+        <w:t xml:space="preserve">, Stephen &amp; Buchan, Jim. (2016). </w:t>
+      </w:r>
+      <w:proofErr w:type="spellStart"/>
+      <w:r>
+        <w:t>Adoption</w:t>
+      </w:r>
+      <w:proofErr w:type="spellEnd"/>
+      <w:r>
+        <w:t xml:space="preserve"> and </w:t>
+      </w:r>
+      <w:proofErr w:type="spellStart"/>
+      <w:r>
+        <w:t>Suitability</w:t>
+      </w:r>
+      <w:proofErr w:type="spellEnd"/>
+      <w:r>
+        <w:t xml:space="preserve"> </w:t>
+      </w:r>
+      <w:proofErr w:type="spellStart"/>
+      <w:r>
+        <w:t>of</w:t>
+      </w:r>
+      <w:proofErr w:type="spellEnd"/>
+      <w:r>
+        <w:t xml:space="preserve"> Software </w:t>
+      </w:r>
+      <w:proofErr w:type="spellStart"/>
+      <w:r>
+        <w:t>Development</w:t>
+      </w:r>
+      <w:proofErr w:type="spellEnd"/>
+      <w:r>
+        <w:t xml:space="preserve"> </w:t>
+      </w:r>
+      <w:proofErr w:type="spellStart"/>
+      <w:r>
+        <w:t>Methods</w:t>
+      </w:r>
+      <w:proofErr w:type="spellEnd"/>
+      <w:r>
+        <w:t xml:space="preserve"> and </w:t>
+      </w:r>
+      <w:proofErr w:type="spellStart"/>
+      <w:r>
+        <w:t>Practices</w:t>
+      </w:r>
+      <w:proofErr w:type="spellEnd"/>
+      <w:r>
+        <w:t>. 10.1109/APSEC.2016.062.</w:t>
+      </w:r>
+    </w:p>
+    <w:p>
+      <w:pPr>
+        <w:pStyle w:val="Textonormal"/>
+      </w:pPr>
+      <w:proofErr w:type="spellStart"/>
+      <w:r>
+        <w:t>Ghane</w:t>
+      </w:r>
+      <w:proofErr w:type="spellEnd"/>
+      <w:r>
+        <w:t xml:space="preserve">, </w:t>
+      </w:r>
+      <w:proofErr w:type="spellStart"/>
+      <w:r>
+        <w:t>Mostafa</w:t>
+      </w:r>
+      <w:proofErr w:type="spellEnd"/>
+      <w:r>
+        <w:t xml:space="preserve"> &amp; Ang, </w:t>
+      </w:r>
+      <w:proofErr w:type="spellStart"/>
+      <w:r>
+        <w:t>Mei</w:t>
+      </w:r>
+      <w:proofErr w:type="spellEnd"/>
+      <w:r>
+        <w:t xml:space="preserve"> Choo &amp; </w:t>
+      </w:r>
+      <w:proofErr w:type="spellStart"/>
+      <w:r>
+        <w:t>Cavallucci</w:t>
+      </w:r>
+      <w:proofErr w:type="spellEnd"/>
+      <w:r>
+        <w:t xml:space="preserve">, Denis &amp; Kadir, </w:t>
+      </w:r>
+      <w:proofErr w:type="spellStart"/>
+      <w:r>
+        <w:t>Rabiah</w:t>
+      </w:r>
+      <w:proofErr w:type="spellEnd"/>
+      <w:r>
+        <w:t xml:space="preserve"> &amp; Ng, </w:t>
+      </w:r>
+      <w:proofErr w:type="spellStart"/>
+      <w:r>
+        <w:t>Kok</w:t>
+      </w:r>
+      <w:proofErr w:type="spellEnd"/>
+      <w:r>
+        <w:t xml:space="preserve"> </w:t>
+      </w:r>
+      <w:proofErr w:type="spellStart"/>
+      <w:r>
+        <w:t>Weng</w:t>
+      </w:r>
+      <w:proofErr w:type="spellEnd"/>
+      <w:r>
+        <w:t xml:space="preserve"> &amp; </w:t>
+      </w:r>
+      <w:proofErr w:type="spellStart"/>
+      <w:r>
+        <w:t>Sorooshian</w:t>
+      </w:r>
+      <w:proofErr w:type="spellEnd"/>
+      <w:r>
+        <w:t xml:space="preserve">, </w:t>
+      </w:r>
+      <w:proofErr w:type="spellStart"/>
+      <w:r>
+        <w:t>Shahryar</w:t>
+      </w:r>
+      <w:proofErr w:type="spellEnd"/>
+      <w:r>
+        <w:t xml:space="preserve">. (2022). TRIZ </w:t>
+      </w:r>
+      <w:proofErr w:type="spellStart"/>
+      <w:r>
+        <w:t>Trend</w:t>
+      </w:r>
+      <w:proofErr w:type="spellEnd"/>
+      <w:r>
+        <w:t xml:space="preserve"> </w:t>
+      </w:r>
+      <w:proofErr w:type="spellStart"/>
+      <w:r>
+        <w:t>of</w:t>
+      </w:r>
+      <w:proofErr w:type="spellEnd"/>
+      <w:r>
+        <w:t xml:space="preserve"> </w:t>
+      </w:r>
+      <w:proofErr w:type="spellStart"/>
+      <w:r>
+        <w:t>Engineering</w:t>
+      </w:r>
+      <w:proofErr w:type="spellEnd"/>
+      <w:r>
+        <w:t xml:space="preserve"> </w:t>
+      </w:r>
+      <w:proofErr w:type="spellStart"/>
+      <w:r>
+        <w:t>System</w:t>
+      </w:r>
+      <w:proofErr w:type="spellEnd"/>
+      <w:r>
+        <w:t xml:space="preserve"> </w:t>
+      </w:r>
+      <w:proofErr w:type="spellStart"/>
+      <w:r>
+        <w:t>Evolution</w:t>
+      </w:r>
+      <w:proofErr w:type="spellEnd"/>
+      <w:r>
+        <w:t xml:space="preserve">: A </w:t>
+      </w:r>
+      <w:proofErr w:type="spellStart"/>
+      <w:r>
+        <w:t>Review</w:t>
+      </w:r>
+      <w:proofErr w:type="spellEnd"/>
+      <w:r>
+        <w:t xml:space="preserve"> </w:t>
+      </w:r>
+      <w:proofErr w:type="spellStart"/>
+      <w:r>
+        <w:t>on</w:t>
+      </w:r>
+      <w:proofErr w:type="spellEnd"/>
+      <w:r>
+        <w:t xml:space="preserve"> </w:t>
+      </w:r>
+      <w:proofErr w:type="spellStart"/>
+      <w:r>
+        <w:t>Applications</w:t>
+      </w:r>
+      <w:proofErr w:type="spellEnd"/>
+      <w:r>
+        <w:t xml:space="preserve">, </w:t>
+      </w:r>
+      <w:proofErr w:type="spellStart"/>
+      <w:r>
+        <w:t>Benefits</w:t>
+      </w:r>
+      <w:proofErr w:type="spellEnd"/>
+      <w:r>
+        <w:t xml:space="preserve">, </w:t>
+      </w:r>
+      <w:proofErr w:type="spellStart"/>
+      <w:r>
+        <w:t>Challenges</w:t>
+      </w:r>
+      <w:proofErr w:type="spellEnd"/>
+      <w:r>
+        <w:t xml:space="preserve"> and </w:t>
+      </w:r>
+      <w:proofErr w:type="spellStart"/>
+      <w:r>
+        <w:t>Enhancement</w:t>
+      </w:r>
+      <w:proofErr w:type="spellEnd"/>
+      <w:r>
+        <w:t xml:space="preserve"> </w:t>
+      </w:r>
+      <w:proofErr w:type="spellStart"/>
+      <w:r>
+        <w:t>with</w:t>
+      </w:r>
+      <w:proofErr w:type="spellEnd"/>
+      <w:r>
+        <w:t xml:space="preserve"> </w:t>
+      </w:r>
+      <w:proofErr w:type="spellStart"/>
+      <w:r>
+        <w:t>Computer-aided</w:t>
+      </w:r>
+      <w:proofErr w:type="spellEnd"/>
+      <w:r>
+        <w:t xml:space="preserve"> </w:t>
+      </w:r>
+      <w:proofErr w:type="spellStart"/>
+      <w:r>
+        <w:t>Aspects</w:t>
+      </w:r>
+      <w:proofErr w:type="spellEnd"/>
+      <w:r>
+        <w:t xml:space="preserve">. </w:t>
+      </w:r>
+      <w:proofErr w:type="spellStart"/>
+      <w:r>
+        <w:t>Computers</w:t>
+      </w:r>
+      <w:proofErr w:type="spellEnd"/>
+      <w:r>
+        <w:t xml:space="preserve"> &amp; Industrial </w:t>
+      </w:r>
+      <w:proofErr w:type="spellStart"/>
+      <w:r>
+        <w:t>Engineering</w:t>
+      </w:r>
+      <w:proofErr w:type="spellEnd"/>
+      <w:r>
+        <w:t>. 174. 108833. 10.1016/j.cie.2022.108833.</w:t>
+      </w:r>
+    </w:p>
+    <w:p>
+      <w:pPr>
+        <w:pStyle w:val="Textonormal"/>
+      </w:pPr>
+      <w:proofErr w:type="spellStart"/>
+      <w:r>
+        <w:t>Jiang</w:t>
+      </w:r>
+      <w:proofErr w:type="spellEnd"/>
+      <w:r>
+        <w:t xml:space="preserve">, </w:t>
+      </w:r>
+      <w:proofErr w:type="spellStart"/>
+      <w:r>
+        <w:t>Shuo</w:t>
+      </w:r>
+      <w:proofErr w:type="spellEnd"/>
+      <w:r>
+        <w:t xml:space="preserve"> &amp; </w:t>
+      </w:r>
+      <w:proofErr w:type="spellStart"/>
+      <w:r>
+        <w:t>Luo</w:t>
+      </w:r>
+      <w:proofErr w:type="spellEnd"/>
+      <w:r>
+        <w:t xml:space="preserve">, </w:t>
+      </w:r>
+      <w:proofErr w:type="spellStart"/>
+      <w:r>
+        <w:t>Jianxi</w:t>
+      </w:r>
+      <w:proofErr w:type="spellEnd"/>
+      <w:r>
+        <w:t xml:space="preserve">. (2024). </w:t>
+      </w:r>
+      <w:proofErr w:type="spellStart"/>
+      <w:r>
+        <w:t>AutoTRIZ</w:t>
+      </w:r>
+      <w:proofErr w:type="spellEnd"/>
+      <w:r>
+        <w:t xml:space="preserve">: Artificial </w:t>
+      </w:r>
+      <w:proofErr w:type="spellStart"/>
+      <w:r>
+        <w:t>Ideation</w:t>
+      </w:r>
+      <w:proofErr w:type="spellEnd"/>
+      <w:r>
+        <w:t xml:space="preserve"> </w:t>
+      </w:r>
+      <w:proofErr w:type="spellStart"/>
+      <w:r>
+        <w:t>with</w:t>
+      </w:r>
+      <w:proofErr w:type="spellEnd"/>
+      <w:r>
+        <w:t xml:space="preserve"> TRIZ and </w:t>
+      </w:r>
+      <w:proofErr w:type="spellStart"/>
+      <w:r>
+        <w:t>Large</w:t>
+      </w:r>
+      <w:proofErr w:type="spellEnd"/>
+      <w:r>
+        <w:t xml:space="preserve"> </w:t>
+      </w:r>
+      <w:proofErr w:type="spellStart"/>
+      <w:r>
+        <w:t>Language</w:t>
+      </w:r>
+      <w:proofErr w:type="spellEnd"/>
+      <w:r>
+        <w:t xml:space="preserve"> </w:t>
+      </w:r>
+      <w:proofErr w:type="spellStart"/>
+      <w:r>
+        <w:t>Models</w:t>
+      </w:r>
+      <w:proofErr w:type="spellEnd"/>
+      <w:r>
+        <w:t>.</w:t>
+      </w:r>
+    </w:p>
+    <w:p>
+      <w:pPr>
+        <w:pStyle w:val="Textonormal"/>
+      </w:pPr>
+    </w:p>
+    <w:p>
+      <w:pPr>
+        <w:pStyle w:val="Textonormal"/>
+      </w:pPr>
+    </w:p>
+    <w:p>
+      <w:pPr>
+        <w:pStyle w:val="Textonormal"/>
+      </w:pPr>
+    </w:p>
+    <w:p>
+      <w:pPr>
+        <w:pStyle w:val="Textonormal"/>
+      </w:pPr>
+    </w:p>
+    <w:p>
+      <w:pPr>
+        <w:pStyle w:val="Ttulo"/>
         <w:spacing w:line="480" w:lineRule="auto"/>
       </w:pPr>
-      <w:bookmarkStart w:id="11" w:name="_Toc207863007"/>
+      <w:bookmarkStart w:id="10" w:name="_Toc207863007"/>
       <w:r>
         <w:lastRenderedPageBreak/>
         <w:t>Firmas.</w:t>
       </w:r>
-      <w:bookmarkEnd w:id="11"/>
+      <w:bookmarkEnd w:id="10"/>
     </w:p>
     <w:p>
       <w:pPr>
@@ -6752,8 +7546,9 @@
         <w:tblLook w:val="04A0" w:firstRow="1" w:lastRow="0" w:firstColumn="1" w:lastColumn="0" w:noHBand="0" w:noVBand="1"/>
       </w:tblPr>
       <w:tblGrid>
-        <w:gridCol w:w="4414"/>
-        <w:gridCol w:w="4414"/>
+        <w:gridCol w:w="2939"/>
+        <w:gridCol w:w="3043"/>
+        <w:gridCol w:w="2856"/>
       </w:tblGrid>
       <w:tr>
         <w:trPr>
@@ -6761,7 +7556,7 @@
         </w:trPr>
         <w:tc>
           <w:tcPr>
-            <w:tcW w:w="4414" w:type="dxa"/>
+            <w:tcW w:w="3511" w:type="dxa"/>
           </w:tcPr>
           <w:p>
             <w:pPr>
@@ -6769,21 +7564,35 @@
               <w:jc w:val="center"/>
             </w:pPr>
             <w:r>
-              <w:t>__________________________</w:t>
+              <w:t>______________________</w:t>
             </w:r>
           </w:p>
         </w:tc>
         <w:tc>
           <w:tcPr>
-            <w:tcW w:w="4414" w:type="dxa"/>
+            <w:tcW w:w="3511" w:type="dxa"/>
           </w:tcPr>
           <w:p>
             <w:pPr>
               <w:pStyle w:val="Textonormal"/>
               <w:jc w:val="center"/>
             </w:pPr>
-            <w:r>
-              <w:t>__________________________</w:t>
+          </w:p>
+        </w:tc>
+        <w:tc>
+          <w:tcPr>
+            <w:tcW w:w="903" w:type="dxa"/>
+          </w:tcPr>
+          <w:p>
+            <w:pPr>
+              <w:pStyle w:val="Textonormal"/>
+              <w:jc w:val="center"/>
+            </w:pPr>
+            <w:r>
+              <w:t>____________________</w:t>
+            </w:r>
+            <w:r>
+              <w:t>__</w:t>
             </w:r>
           </w:p>
         </w:tc>
@@ -6794,7 +7603,7 @@
         </w:trPr>
         <w:tc>
           <w:tcPr>
-            <w:tcW w:w="4414" w:type="dxa"/>
+            <w:tcW w:w="3511" w:type="dxa"/>
           </w:tcPr>
           <w:p>
             <w:pPr>
@@ -6802,13 +7611,13 @@
               <w:jc w:val="center"/>
             </w:pPr>
             <w:r>
-              <w:t>Alumno 1.</w:t>
+              <w:t>Arath Vite Rodríguez</w:t>
             </w:r>
           </w:p>
         </w:tc>
         <w:tc>
           <w:tcPr>
-            <w:tcW w:w="4414" w:type="dxa"/>
+            <w:tcW w:w="3511" w:type="dxa"/>
           </w:tcPr>
           <w:p>
             <w:pPr>
@@ -6816,7 +7625,21 @@
               <w:jc w:val="center"/>
             </w:pPr>
             <w:r>
-              <w:t>Alumno 2.</w:t>
+              <w:t>_______________________</w:t>
+            </w:r>
+          </w:p>
+        </w:tc>
+        <w:tc>
+          <w:tcPr>
+            <w:tcW w:w="903" w:type="dxa"/>
+          </w:tcPr>
+          <w:p>
+            <w:pPr>
+              <w:pStyle w:val="Textonormal"/>
+              <w:jc w:val="center"/>
+            </w:pPr>
+            <w:r>
+              <w:t>Raúl Eduardo Us Cardona</w:t>
             </w:r>
           </w:p>
         </w:tc>
@@ -6827,7 +7650,7 @@
         </w:trPr>
         <w:tc>
           <w:tcPr>
-            <w:tcW w:w="4414" w:type="dxa"/>
+            <w:tcW w:w="3511" w:type="dxa"/>
           </w:tcPr>
           <w:p>
             <w:pPr>
@@ -6838,7 +7661,21 @@
         </w:tc>
         <w:tc>
           <w:tcPr>
-            <w:tcW w:w="4414" w:type="dxa"/>
+            <w:tcW w:w="3511" w:type="dxa"/>
+          </w:tcPr>
+          <w:p>
+            <w:pPr>
+              <w:pStyle w:val="Textonormal"/>
+              <w:jc w:val="center"/>
+            </w:pPr>
+            <w:r>
+              <w:t>Francisco Javier Calderón Corrales</w:t>
+            </w:r>
+          </w:p>
+        </w:tc>
+        <w:tc>
+          <w:tcPr>
+            <w:tcW w:w="903" w:type="dxa"/>
           </w:tcPr>
           <w:p>
             <w:pPr>
@@ -6854,11 +7691,11 @@
         <w:pStyle w:val="Ttulo"/>
         <w:spacing w:line="480" w:lineRule="auto"/>
       </w:pPr>
-      <w:bookmarkStart w:id="12" w:name="_Toc207863008"/>
+      <w:bookmarkStart w:id="11" w:name="_Toc207863008"/>
       <w:r>
         <w:t>Autorización.</w:t>
       </w:r>
-      <w:bookmarkEnd w:id="12"/>
+      <w:bookmarkEnd w:id="11"/>
     </w:p>
     <w:p>
       <w:pPr>
@@ -6885,6 +7722,16 @@
       <w:r>
         <w:t>.</w:t>
       </w:r>
+    </w:p>
+    <w:p>
+      <w:pPr>
+        <w:pStyle w:val="Textonormal"/>
+      </w:pPr>
+    </w:p>
+    <w:p>
+      <w:pPr>
+        <w:pStyle w:val="Textonormal"/>
+      </w:pPr>
     </w:p>
     <w:p>
       <w:pPr>
@@ -6898,7 +7745,7 @@
     <w:tbl>
       <w:tblPr>
         <w:tblStyle w:val="Tablaconcuadrcula"/>
-        <w:tblW w:w="0" w:type="auto"/>
+        <w:tblW w:w="8926" w:type="dxa"/>
         <w:tblBorders>
           <w:top w:val="none" w:sz="0" w:space="0" w:color="auto"/>
           <w:left w:val="none" w:sz="0" w:space="0" w:color="auto"/>
@@ -6910,14 +7757,17 @@
         <w:tblLook w:val="04A0" w:firstRow="1" w:lastRow="0" w:firstColumn="1" w:lastColumn="0" w:noHBand="0" w:noVBand="1"/>
       </w:tblPr>
       <w:tblGrid>
-        <w:gridCol w:w="4414"/>
-        <w:gridCol w:w="4414"/>
+        <w:gridCol w:w="8828"/>
+        <w:gridCol w:w="98"/>
       </w:tblGrid>
       <w:tr>
+        <w:trPr>
+          <w:gridAfter w:val="1"/>
+          <w:wAfter w:w="98" w:type="dxa"/>
+        </w:trPr>
         <w:tc>
           <w:tcPr>
             <w:tcW w:w="8828" w:type="dxa"/>
-            <w:gridSpan w:val="2"/>
           </w:tcPr>
           <w:p>
             <w:pPr>
@@ -6927,6 +7777,9 @@
             <w:r>
               <w:t>_________________________</w:t>
             </w:r>
+            <w:r>
+              <w:t>____________</w:t>
+            </w:r>
           </w:p>
           <w:p>
             <w:pPr>
@@ -6934,7 +7787,7 @@
               <w:jc w:val="center"/>
             </w:pPr>
             <w:r>
-              <w:t>Nombre y firma del director del proyecto de TT</w:t>
+              <w:t>Dra. Yesika Yuriri Rodríguez Martínez.</w:t>
             </w:r>
           </w:p>
           <w:p>
@@ -6954,7 +7807,8 @@
       <w:tr>
         <w:tc>
           <w:tcPr>
-            <w:tcW w:w="4414" w:type="dxa"/>
+            <w:tcW w:w="8926" w:type="dxa"/>
+            <w:gridSpan w:val="2"/>
           </w:tcPr>
           <w:p>
             <w:pPr>
@@ -6964,19 +7818,8 @@
             <w:r>
               <w:t>_____________________</w:t>
             </w:r>
-          </w:p>
-        </w:tc>
-        <w:tc>
-          <w:tcPr>
-            <w:tcW w:w="4414" w:type="dxa"/>
-          </w:tcPr>
-          <w:p>
-            <w:pPr>
-              <w:pStyle w:val="Textonormal"/>
-              <w:jc w:val="center"/>
-            </w:pPr>
-            <w:r>
-              <w:t>_____________________</w:t>
+            <w:r>
+              <w:t>_________</w:t>
             </w:r>
           </w:p>
         </w:tc>
@@ -6984,7 +7827,8 @@
       <w:tr>
         <w:tc>
           <w:tcPr>
-            <w:tcW w:w="4414" w:type="dxa"/>
+            <w:tcW w:w="8926" w:type="dxa"/>
+            <w:gridSpan w:val="2"/>
           </w:tcPr>
           <w:p>
             <w:pPr>
@@ -6992,21 +7836,10 @@
               <w:jc w:val="center"/>
             </w:pPr>
             <w:r>
-              <w:t>Nombre y firma del asesor 1.</w:t>
-            </w:r>
-          </w:p>
-        </w:tc>
-        <w:tc>
-          <w:tcPr>
-            <w:tcW w:w="4414" w:type="dxa"/>
-          </w:tcPr>
-          <w:p>
-            <w:pPr>
-              <w:pStyle w:val="Textonormal"/>
-              <w:jc w:val="center"/>
-            </w:pPr>
-            <w:r>
-              <w:t>Nombre y firma del asesor 2.</w:t>
+              <w:t>M.I.S. Julia Elena Hernández Ríos</w:t>
+            </w:r>
+            <w:r>
+              <w:t>.</w:t>
             </w:r>
           </w:p>
         </w:tc>
@@ -11400,7 +12233,22 @@
 </file>
 
 <file path=customXml/item2.xml><?xml version="1.0" encoding="utf-8"?>
-<b:Sources xmlns:b="http://schemas.openxmlformats.org/officeDocument/2006/bibliography" xmlns="http://schemas.openxmlformats.org/officeDocument/2006/bibliography" SelectedStyle="\IEEE2006OfficeOnline.xsl" StyleName="IEEE" Version="2006">
+<p:properties xmlns:p="http://schemas.microsoft.com/office/2006/metadata/properties" xmlns:xsi="http://www.w3.org/2001/XMLSchema-instance" xmlns:pc="http://schemas.microsoft.com/office/infopath/2007/PartnerControls">
+  <documentManagement/>
+</p:properties>
+</file>
+
+<file path=customXml/item3.xml><?xml version="1.0" encoding="utf-8"?>
+<?mso-contentType ?>
+<FormTemplates xmlns="http://schemas.microsoft.com/sharepoint/v3/contenttype/forms">
+  <Display>DocumentLibraryForm</Display>
+  <Edit>DocumentLibraryForm</Edit>
+  <New>DocumentLibraryForm</New>
+</FormTemplates>
+</file>
+
+<file path=customXml/item4.xml><?xml version="1.0" encoding="utf-8"?>
+<b:Sources xmlns:b="http://schemas.openxmlformats.org/officeDocument/2006/bibliography" xmlns="http://schemas.openxmlformats.org/officeDocument/2006/bibliography" SelectedStyle="\IEEE2006OfficeOnline.xsl" StyleName="APA" Version="2006">
   <b:Source>
     <b:Tag>Lod14</b:Tag>
     <b:SourceType>JournalArticle</b:SourceType>
@@ -11435,7 +12283,7 @@
   </b:Source>
   <b:Source xmlns:b="http://schemas.openxmlformats.org/officeDocument/2006/bibliography" xmlns="http://schemas.openxmlformats.org/officeDocument/2006/bibliography">
     <b:Tag>MarcadorDePosición1</b:Tag>
-    <b:RefOrder>3</b:RefOrder>
+    <b:RefOrder>2</b:RefOrder>
   </b:Source>
   <b:Source>
     <b:Tag>Her06</b:Tag>
@@ -11463,24 +12311,9 @@
         </b:NameList>
       </b:Author>
     </b:Author>
-    <b:RefOrder>2</b:RefOrder>
+    <b:RefOrder>3</b:RefOrder>
   </b:Source>
 </b:Sources>
-</file>
-
-<file path=customXml/item3.xml><?xml version="1.0" encoding="utf-8"?>
-<?mso-contentType ?>
-<FormTemplates xmlns="http://schemas.microsoft.com/sharepoint/v3/contenttype/forms">
-  <Display>DocumentLibraryForm</Display>
-  <Edit>DocumentLibraryForm</Edit>
-  <New>DocumentLibraryForm</New>
-</FormTemplates>
-</file>
-
-<file path=customXml/item4.xml><?xml version="1.0" encoding="utf-8"?>
-<p:properties xmlns:p="http://schemas.microsoft.com/office/2006/metadata/properties" xmlns:xsi="http://www.w3.org/2001/XMLSchema-instance" xmlns:pc="http://schemas.microsoft.com/office/infopath/2007/PartnerControls">
-  <documentManagement/>
-</p:properties>
 </file>
 
 <file path=customXml/itemProps1.xml><?xml version="1.0" encoding="utf-8"?>
@@ -11503,9 +12336,10 @@
 </file>
 
 <file path=customXml/itemProps2.xml><?xml version="1.0" encoding="utf-8"?>
-<ds:datastoreItem xmlns:ds="http://schemas.openxmlformats.org/officeDocument/2006/customXml" ds:itemID="{EDCD1ACC-D609-498B-8A9A-F9C16A6116C5}">
+<ds:datastoreItem xmlns:ds="http://schemas.openxmlformats.org/officeDocument/2006/customXml" ds:itemID="{C19FCB3F-88FD-4FF3-8FB4-B1F5657266BF}">
   <ds:schemaRefs>
-    <ds:schemaRef ds:uri="http://schemas.openxmlformats.org/officeDocument/2006/bibliography"/>
+    <ds:schemaRef ds:uri="http://schemas.microsoft.com/office/2006/metadata/properties"/>
+    <ds:schemaRef ds:uri="http://schemas.microsoft.com/office/infopath/2007/PartnerControls"/>
   </ds:schemaRefs>
 </ds:datastoreItem>
 </file>
@@ -11519,10 +12353,9 @@
 </file>
 
 <file path=customXml/itemProps4.xml><?xml version="1.0" encoding="utf-8"?>
-<ds:datastoreItem xmlns:ds="http://schemas.openxmlformats.org/officeDocument/2006/customXml" ds:itemID="{C19FCB3F-88FD-4FF3-8FB4-B1F5657266BF}">
+<ds:datastoreItem xmlns:ds="http://schemas.openxmlformats.org/officeDocument/2006/customXml" ds:itemID="{F9CDBA3E-DCC7-4D4A-BD67-04DE24EF86BC}">
   <ds:schemaRefs>
-    <ds:schemaRef ds:uri="http://schemas.microsoft.com/office/2006/metadata/properties"/>
-    <ds:schemaRef ds:uri="http://schemas.microsoft.com/office/infopath/2007/PartnerControls"/>
+    <ds:schemaRef ds:uri="http://schemas.openxmlformats.org/officeDocument/2006/bibliography"/>
   </ds:schemaRefs>
 </ds:datastoreItem>
 </file>
</xml_diff>